<commit_message>
User stories in progress
</commit_message>
<xml_diff>
--- a/Deliverable2/Deliverable2_Report_CourseGenie+.docx
+++ b/Deliverable2/Deliverable2_Report_CourseGenie+.docx
@@ -80,7 +80,19 @@
                               <w:rPr>
                                 <w:b/>
                               </w:rPr>
-                              <w:t xml:space="preserve">Write and submit deliverable1 report based on report template guidelines and your mentors, instructor’s guidance </w:t>
+                              <w:t xml:space="preserve">Write and submit </w:t>
+                            </w:r>
+                            <w:r>
+                              <w:rPr>
+                                <w:b/>
+                              </w:rPr>
+                              <w:t>deliverable2</w:t>
+                            </w:r>
+                            <w:r>
+                              <w:rPr>
+                                <w:b/>
+                              </w:rPr>
+                              <w:t xml:space="preserve"> report based on report template guidelines and your mentors, instructor’s guidance </w:t>
                             </w:r>
                           </w:p>
                           <w:p>
@@ -104,7 +116,13 @@
                               <w:rPr>
                                 <w:b/>
                               </w:rPr>
-                              <w:t>The report should include all sections mentioned in syllabus for deliverable1</w:t>
+                              <w:t>The report should include all sections mentioned in syllabus for deliverable</w:t>
+                            </w:r>
+                            <w:r>
+                              <w:rPr>
+                                <w:b/>
+                              </w:rPr>
+                              <w:t>2</w:t>
                             </w:r>
                           </w:p>
                         </w:txbxContent>
@@ -152,7 +170,19 @@
                         <w:rPr>
                           <w:b/>
                         </w:rPr>
-                        <w:t xml:space="preserve">Write and submit deliverable1 report based on report template guidelines and your mentors, instructor’s guidance </w:t>
+                        <w:t xml:space="preserve">Write and submit </w:t>
+                      </w:r>
+                      <w:r>
+                        <w:rPr>
+                          <w:b/>
+                        </w:rPr>
+                        <w:t>deliverable2</w:t>
+                      </w:r>
+                      <w:r>
+                        <w:rPr>
+                          <w:b/>
+                        </w:rPr>
+                        <w:t xml:space="preserve"> report based on report template guidelines and your mentors, instructor’s guidance </w:t>
                       </w:r>
                     </w:p>
                     <w:p>
@@ -176,7 +206,13 @@
                         <w:rPr>
                           <w:b/>
                         </w:rPr>
-                        <w:t>The report should include all sections mentioned in syllabus for deliverable1</w:t>
+                        <w:t>The report should include all sections mentioned in syllabus for deliverable</w:t>
+                      </w:r>
+                      <w:r>
+                        <w:rPr>
+                          <w:b/>
+                        </w:rPr>
+                        <w:t>2</w:t>
                       </w:r>
                     </w:p>
                   </w:txbxContent>
@@ -1599,6 +1635,14 @@
                 <w:szCs w:val="20"/>
               </w:rPr>
             </w:pPr>
+            <w:r>
+              <w:rPr>
+                <w:rFonts w:asciiTheme="minorHAnsi" w:hAnsiTheme="minorHAnsi" w:cstheme="minorHAnsi"/>
+                <w:sz w:val="20"/>
+                <w:szCs w:val="20"/>
+              </w:rPr>
+              <w:t>4 weeks</w:t>
+            </w:r>
           </w:p>
         </w:tc>
       </w:tr>
@@ -2233,17 +2277,7 @@
                 <w:sz w:val="20"/>
                 <w:szCs w:val="20"/>
               </w:rPr>
-              <w:t>CLO</w:t>
-            </w:r>
-            <w:r>
-              <w:rPr>
-                <w:rFonts w:asciiTheme="minorHAnsi" w:hAnsiTheme="minorHAnsi" w:cstheme="minorHAnsi"/>
-                <w:b/>
-                <w:spacing w:val="-5"/>
-                <w:sz w:val="20"/>
-                <w:szCs w:val="20"/>
-              </w:rPr>
-              <w:t>1</w:t>
+              <w:t>2,3,4</w:t>
             </w:r>
           </w:p>
         </w:tc>
@@ -2276,7 +2310,16 @@
                 <w:sz w:val="20"/>
                 <w:szCs w:val="20"/>
               </w:rPr>
-              <w:t>10</w:t>
+              <w:t>2</w:t>
+            </w:r>
+            <w:r>
+              <w:rPr>
+                <w:rFonts w:asciiTheme="minorHAnsi" w:hAnsiTheme="minorHAnsi" w:cstheme="minorHAnsi"/>
+                <w:b/>
+                <w:sz w:val="20"/>
+                <w:szCs w:val="20"/>
+              </w:rPr>
+              <w:t>0</w:t>
             </w:r>
           </w:p>
         </w:tc>
@@ -8692,9 +8735,10 @@
       </w:tblPr>
       <w:tblGrid>
         <w:gridCol w:w="2256"/>
-        <w:gridCol w:w="2842"/>
-        <w:gridCol w:w="3095"/>
-        <w:gridCol w:w="1157"/>
+        <w:gridCol w:w="2417"/>
+        <w:gridCol w:w="2631"/>
+        <w:gridCol w:w="990"/>
+        <w:gridCol w:w="1056"/>
       </w:tblGrid>
       <w:tr>
         <w:tc>
@@ -8724,7 +8768,7 @@
         </w:tc>
         <w:tc>
           <w:tcPr>
-            <w:tcW w:w="2842" w:type="dxa"/>
+            <w:tcW w:w="2417" w:type="dxa"/>
           </w:tcPr>
           <w:p>
             <w:pPr>
@@ -8749,7 +8793,7 @@
         </w:tc>
         <w:tc>
           <w:tcPr>
-            <w:tcW w:w="3095" w:type="dxa"/>
+            <w:tcW w:w="2631" w:type="dxa"/>
           </w:tcPr>
           <w:p>
             <w:pPr>
@@ -8774,7 +8818,7 @@
         </w:tc>
         <w:tc>
           <w:tcPr>
-            <w:tcW w:w="1157" w:type="dxa"/>
+            <w:tcW w:w="990" w:type="dxa"/>
           </w:tcPr>
           <w:p>
             <w:pPr>
@@ -8794,6 +8838,31 @@
                 <w:lang w:val="en-US" w:eastAsia="en-AE"/>
               </w:rPr>
               <w:t xml:space="preserve">Priority </w:t>
+            </w:r>
+          </w:p>
+        </w:tc>
+        <w:tc>
+          <w:tcPr>
+            <w:tcW w:w="1056" w:type="dxa"/>
+          </w:tcPr>
+          <w:p>
+            <w:pPr>
+              <w:spacing w:line="480" w:lineRule="auto"/>
+              <w:rPr>
+                <w:rFonts w:ascii="Times New Roman" w:hAnsi="Times New Roman" w:cs="Times New Roman"/>
+                <w:sz w:val="24"/>
+                <w:szCs w:val="24"/>
+                <w:lang w:val="en-US" w:eastAsia="en-AE"/>
+              </w:rPr>
+            </w:pPr>
+            <w:r>
+              <w:rPr>
+                <w:rFonts w:ascii="Times New Roman" w:hAnsi="Times New Roman" w:cs="Times New Roman"/>
+                <w:sz w:val="24"/>
+                <w:szCs w:val="24"/>
+                <w:lang w:val="en-US" w:eastAsia="en-AE"/>
+              </w:rPr>
+              <w:t>Estimate</w:t>
             </w:r>
           </w:p>
         </w:tc>
@@ -8829,7 +8898,7 @@
         </w:tc>
         <w:tc>
           <w:tcPr>
-            <w:tcW w:w="2842" w:type="dxa"/>
+            <w:tcW w:w="2417" w:type="dxa"/>
           </w:tcPr>
           <w:p>
             <w:pPr>
@@ -8848,13 +8917,23 @@
                 <w:szCs w:val="24"/>
                 <w:lang w:val="en-US" w:eastAsia="en-AE"/>
               </w:rPr>
-              <w:t>As an admin, I want to have an administrative dashboard, so that I can control which courses professors can view.</w:t>
-            </w:r>
-          </w:p>
-        </w:tc>
-        <w:tc>
-          <w:tcPr>
-            <w:tcW w:w="3095" w:type="dxa"/>
+              <w:t xml:space="preserve">As an admin, I want to have an administrative dashboard, </w:t>
+            </w:r>
+            <w:r>
+              <w:rPr>
+                <w:rFonts w:ascii="Times New Roman" w:hAnsi="Times New Roman" w:cs="Times New Roman"/>
+                <w:color w:val="EE0000"/>
+                <w:sz w:val="24"/>
+                <w:szCs w:val="24"/>
+                <w:lang w:val="en-US" w:eastAsia="en-AE"/>
+              </w:rPr>
+              <w:t>so that I can control which courses professors can view.</w:t>
+            </w:r>
+          </w:p>
+        </w:tc>
+        <w:tc>
+          <w:tcPr>
+            <w:tcW w:w="2631" w:type="dxa"/>
           </w:tcPr>
           <w:p>
             <w:pPr>
@@ -8913,16 +8992,8 @@
                 <w:szCs w:val="24"/>
                 <w:lang w:val="en-US" w:eastAsia="en-AE"/>
               </w:rPr>
-              <w:t>courses</w:t>
-            </w:r>
-            <w:r>
-              <w:rPr>
-                <w:rFonts w:ascii="Times New Roman" w:hAnsi="Times New Roman" w:cs="Times New Roman"/>
-                <w:sz w:val="24"/>
-                <w:szCs w:val="24"/>
-                <w:lang w:val="en-US" w:eastAsia="en-AE"/>
-              </w:rPr>
-              <w:t xml:space="preserve"> as clickable cards.</w:t>
+              <w:lastRenderedPageBreak/>
+              <w:t>courses as clickable cards.</w:t>
             </w:r>
           </w:p>
           <w:p>
@@ -8953,39 +9024,135 @@
                 <w:szCs w:val="24"/>
                 <w:lang w:val="en-US" w:eastAsia="en-AE"/>
               </w:rPr>
+              <w:t xml:space="preserve">Given the admin is on the dashboard page, when the admin clicks a course, then the admin should be navigated to course page that shows section clickable cards. </w:t>
+            </w:r>
+          </w:p>
+          <w:p>
+            <w:pPr>
+              <w:spacing w:line="480" w:lineRule="auto"/>
+              <w:rPr>
+                <w:rFonts w:ascii="Times New Roman" w:hAnsi="Times New Roman" w:cs="Times New Roman"/>
+                <w:sz w:val="24"/>
+                <w:szCs w:val="24"/>
+                <w:lang w:val="en-US" w:eastAsia="en-AE"/>
+              </w:rPr>
+            </w:pPr>
+          </w:p>
+          <w:p>
+            <w:pPr>
+              <w:spacing w:line="480" w:lineRule="auto"/>
+              <w:rPr>
+                <w:rFonts w:ascii="Times New Roman" w:hAnsi="Times New Roman" w:cs="Times New Roman"/>
+                <w:sz w:val="24"/>
+                <w:szCs w:val="24"/>
+                <w:lang w:val="en-US" w:eastAsia="en-AE"/>
+              </w:rPr>
+            </w:pPr>
+            <w:r>
+              <w:rPr>
+                <w:rFonts w:ascii="Times New Roman" w:hAnsi="Times New Roman" w:cs="Times New Roman"/>
+                <w:sz w:val="24"/>
+                <w:szCs w:val="24"/>
+                <w:lang w:val="en-US" w:eastAsia="en-AE"/>
+              </w:rPr>
+              <w:t>Given the admin is on a course’s page, when the admin clicks on a section, then the admin should be navigated to a page showing section details.</w:t>
+            </w:r>
+          </w:p>
+          <w:p>
+            <w:pPr>
+              <w:spacing w:line="480" w:lineRule="auto"/>
+              <w:rPr>
+                <w:rFonts w:ascii="Times New Roman" w:hAnsi="Times New Roman" w:cs="Times New Roman"/>
+                <w:sz w:val="24"/>
+                <w:szCs w:val="24"/>
+                <w:lang w:val="en-US" w:eastAsia="en-AE"/>
+              </w:rPr>
+            </w:pPr>
+            <w:r>
+              <w:rPr>
+                <w:rFonts w:ascii="Times New Roman" w:hAnsi="Times New Roman" w:cs="Times New Roman"/>
+                <w:sz w:val="24"/>
+                <w:szCs w:val="24"/>
+                <w:lang w:val="en-US" w:eastAsia="en-AE"/>
+              </w:rPr>
+              <w:t xml:space="preserve"> </w:t>
+            </w:r>
+          </w:p>
+          <w:p>
+            <w:pPr>
+              <w:spacing w:line="480" w:lineRule="auto"/>
+              <w:rPr>
+                <w:rFonts w:ascii="Times New Roman" w:hAnsi="Times New Roman" w:cs="Times New Roman"/>
+                <w:sz w:val="24"/>
+                <w:szCs w:val="24"/>
+                <w:lang w:val="en-US" w:eastAsia="en-AE"/>
+              </w:rPr>
+            </w:pPr>
+            <w:r>
+              <w:rPr>
+                <w:rFonts w:ascii="Times New Roman" w:hAnsi="Times New Roman" w:cs="Times New Roman"/>
+                <w:color w:val="EE0000"/>
+                <w:sz w:val="24"/>
+                <w:szCs w:val="24"/>
+                <w:lang w:val="en-US" w:eastAsia="en-AE"/>
+              </w:rPr>
+              <w:t>Given the admin is on a section page,</w:t>
+            </w:r>
+            <w:r>
+              <w:rPr>
+                <w:rFonts w:ascii="Times New Roman" w:hAnsi="Times New Roman" w:cs="Times New Roman"/>
+                <w:color w:val="EE0000"/>
+                <w:sz w:val="24"/>
+                <w:szCs w:val="24"/>
+                <w:lang w:val="en-US" w:eastAsia="en-AE"/>
+              </w:rPr>
+              <w:t xml:space="preserve"> </w:t>
+            </w:r>
+            <w:r>
+              <w:rPr>
+                <w:rFonts w:ascii="Times New Roman" w:hAnsi="Times New Roman" w:cs="Times New Roman"/>
+                <w:color w:val="EE0000"/>
+                <w:sz w:val="24"/>
+                <w:szCs w:val="24"/>
+                <w:lang w:val="en-US" w:eastAsia="en-AE"/>
+              </w:rPr>
+              <w:t>when the admin toggles the visibility button,</w:t>
+            </w:r>
+            <w:r>
+              <w:rPr>
+                <w:rFonts w:ascii="Times New Roman" w:hAnsi="Times New Roman" w:cs="Times New Roman"/>
+                <w:color w:val="EE0000"/>
+                <w:sz w:val="24"/>
+                <w:szCs w:val="24"/>
+                <w:lang w:val="en-US" w:eastAsia="en-AE"/>
+              </w:rPr>
+              <w:t xml:space="preserve"> </w:t>
+            </w:r>
+            <w:r>
+              <w:rPr>
+                <w:rFonts w:ascii="Times New Roman" w:hAnsi="Times New Roman" w:cs="Times New Roman"/>
+                <w:color w:val="EE0000"/>
+                <w:sz w:val="24"/>
+                <w:szCs w:val="24"/>
+                <w:lang w:val="en-US" w:eastAsia="en-AE"/>
+              </w:rPr>
+              <w:t xml:space="preserve">then the </w:t>
+            </w:r>
+            <w:r>
+              <w:rPr>
+                <w:rFonts w:ascii="Times New Roman" w:hAnsi="Times New Roman" w:cs="Times New Roman"/>
+                <w:color w:val="EE0000"/>
+                <w:sz w:val="24"/>
+                <w:szCs w:val="24"/>
+                <w:lang w:val="en-US" w:eastAsia="en-AE"/>
+              </w:rPr>
               <w:lastRenderedPageBreak/>
-              <w:t xml:space="preserve">Given the admin is on the dashboard page, when the admin clicks a course, then the admin should be navigated to </w:t>
-            </w:r>
-            <w:r>
-              <w:rPr>
-                <w:rFonts w:ascii="Times New Roman" w:hAnsi="Times New Roman" w:cs="Times New Roman"/>
-                <w:sz w:val="24"/>
-                <w:szCs w:val="24"/>
-                <w:lang w:val="en-US" w:eastAsia="en-AE"/>
-              </w:rPr>
-              <w:t xml:space="preserve">course </w:t>
-            </w:r>
-            <w:r>
-              <w:rPr>
-                <w:rFonts w:ascii="Times New Roman" w:hAnsi="Times New Roman" w:cs="Times New Roman"/>
-                <w:sz w:val="24"/>
-                <w:szCs w:val="24"/>
-                <w:lang w:val="en-US" w:eastAsia="en-AE"/>
-              </w:rPr>
-              <w:t>page that shows section</w:t>
-            </w:r>
-            <w:r>
-              <w:rPr>
-                <w:rFonts w:ascii="Times New Roman" w:hAnsi="Times New Roman" w:cs="Times New Roman"/>
-                <w:sz w:val="24"/>
-                <w:szCs w:val="24"/>
-                <w:lang w:val="en-US" w:eastAsia="en-AE"/>
-              </w:rPr>
-              <w:t xml:space="preserve"> clickable</w:t>
-            </w:r>
-            <w:r>
-              <w:rPr>
-                <w:rFonts w:ascii="Times New Roman" w:hAnsi="Times New Roman" w:cs="Times New Roman"/>
+              <w:t>system should</w:t>
+            </w:r>
+            <w:r>
+              <w:rPr>
+                <w:rFonts w:ascii="Times New Roman" w:hAnsi="Times New Roman" w:cs="Times New Roman"/>
+                <w:color w:val="EE0000"/>
                 <w:sz w:val="24"/>
                 <w:szCs w:val="24"/>
                 <w:lang w:val="en-US" w:eastAsia="en-AE"/>
@@ -8995,31 +9162,29 @@
             <w:r>
               <w:rPr>
                 <w:rFonts w:ascii="Times New Roman" w:hAnsi="Times New Roman" w:cs="Times New Roman"/>
-                <w:sz w:val="24"/>
-                <w:szCs w:val="24"/>
-                <w:lang w:val="en-US" w:eastAsia="en-AE"/>
-              </w:rPr>
-              <w:t>cards</w:t>
-            </w:r>
-            <w:r>
-              <w:rPr>
-                <w:rFonts w:ascii="Times New Roman" w:hAnsi="Times New Roman" w:cs="Times New Roman"/>
-                <w:sz w:val="24"/>
-                <w:szCs w:val="24"/>
-                <w:lang w:val="en-US" w:eastAsia="en-AE"/>
-              </w:rPr>
-              <w:t>.</w:t>
-            </w:r>
-            <w:r>
-              <w:rPr>
-                <w:rFonts w:ascii="Times New Roman" w:hAnsi="Times New Roman" w:cs="Times New Roman"/>
-                <w:sz w:val="24"/>
-                <w:szCs w:val="24"/>
-                <w:lang w:val="en-US" w:eastAsia="en-AE"/>
-              </w:rPr>
-              <w:t xml:space="preserve"> </w:t>
-            </w:r>
-          </w:p>
+                <w:color w:val="EE0000"/>
+                <w:sz w:val="24"/>
+                <w:szCs w:val="24"/>
+                <w:lang w:val="en-US" w:eastAsia="en-AE"/>
+              </w:rPr>
+              <w:t xml:space="preserve">update access permissions so that the selected section becomes visible or hidden for the assigned professor. </w:t>
+            </w:r>
+            <w:r>
+              <w:rPr>
+                <w:rFonts w:ascii="Times New Roman" w:hAnsi="Times New Roman" w:cs="Times New Roman"/>
+                <w:color w:val="EE0000"/>
+                <w:sz w:val="24"/>
+                <w:szCs w:val="24"/>
+                <w:lang w:val="en-US" w:eastAsia="en-AE"/>
+              </w:rPr>
+              <w:t>(or – it can be easier if sections are not clickable and just cards in course section with toggle and info on it)</w:t>
+            </w:r>
+          </w:p>
+        </w:tc>
+        <w:tc>
+          <w:tcPr>
+            <w:tcW w:w="990" w:type="dxa"/>
+          </w:tcPr>
           <w:p>
             <w:pPr>
               <w:spacing w:line="480" w:lineRule="auto"/>
@@ -9037,114 +9202,14 @@
                 <w:szCs w:val="24"/>
                 <w:lang w:val="en-US" w:eastAsia="en-AE"/>
               </w:rPr>
-              <w:t>Given the admin is on a course’s page, when the admin clicks on a section, then the admin should be navigated to a page showing section details.</w:t>
-            </w:r>
-          </w:p>
-          <w:p>
-            <w:pPr>
-              <w:spacing w:line="480" w:lineRule="auto"/>
-              <w:rPr>
-                <w:rFonts w:ascii="Times New Roman" w:hAnsi="Times New Roman" w:cs="Times New Roman"/>
-                <w:sz w:val="24"/>
-                <w:szCs w:val="24"/>
-                <w:lang w:val="en-US" w:eastAsia="en-AE"/>
-              </w:rPr>
-            </w:pPr>
-            <w:r>
-              <w:rPr>
-                <w:rFonts w:ascii="Times New Roman" w:hAnsi="Times New Roman" w:cs="Times New Roman"/>
-                <w:sz w:val="24"/>
-                <w:szCs w:val="24"/>
-                <w:lang w:val="en-US" w:eastAsia="en-AE"/>
-              </w:rPr>
-              <w:t xml:space="preserve"> </w:t>
-            </w:r>
-          </w:p>
-          <w:p>
-            <w:pPr>
-              <w:spacing w:line="480" w:lineRule="auto"/>
-              <w:rPr>
-                <w:rFonts w:ascii="Times New Roman" w:hAnsi="Times New Roman" w:cs="Times New Roman"/>
-                <w:sz w:val="24"/>
-                <w:szCs w:val="24"/>
-                <w:lang w:val="en-US" w:eastAsia="en-AE"/>
-              </w:rPr>
-            </w:pPr>
-            <w:r>
-              <w:rPr>
-                <w:rFonts w:ascii="Times New Roman" w:hAnsi="Times New Roman" w:cs="Times New Roman"/>
-                <w:color w:val="EE0000"/>
-                <w:sz w:val="24"/>
-                <w:szCs w:val="24"/>
-                <w:lang w:val="en-US" w:eastAsia="en-AE"/>
-              </w:rPr>
-              <w:t>Given the admin is on a section page,</w:t>
-            </w:r>
-            <w:r>
-              <w:rPr>
-                <w:rFonts w:ascii="Times New Roman" w:hAnsi="Times New Roman" w:cs="Times New Roman"/>
-                <w:color w:val="EE0000"/>
-                <w:sz w:val="24"/>
-                <w:szCs w:val="24"/>
-                <w:lang w:val="en-US" w:eastAsia="en-AE"/>
-              </w:rPr>
-              <w:t xml:space="preserve"> </w:t>
-            </w:r>
-            <w:r>
-              <w:rPr>
-                <w:rFonts w:ascii="Times New Roman" w:hAnsi="Times New Roman" w:cs="Times New Roman"/>
-                <w:color w:val="EE0000"/>
-                <w:sz w:val="24"/>
-                <w:szCs w:val="24"/>
-                <w:lang w:val="en-US" w:eastAsia="en-AE"/>
-              </w:rPr>
-              <w:t>when the admin toggles the visibility button,</w:t>
-            </w:r>
-            <w:r>
-              <w:rPr>
-                <w:rFonts w:ascii="Times New Roman" w:hAnsi="Times New Roman" w:cs="Times New Roman"/>
-                <w:color w:val="EE0000"/>
-                <w:sz w:val="24"/>
-                <w:szCs w:val="24"/>
-                <w:lang w:val="en-US" w:eastAsia="en-AE"/>
-              </w:rPr>
-              <w:t xml:space="preserve"> </w:t>
-            </w:r>
-            <w:r>
-              <w:rPr>
-                <w:rFonts w:ascii="Times New Roman" w:hAnsi="Times New Roman" w:cs="Times New Roman"/>
-                <w:color w:val="EE0000"/>
-                <w:sz w:val="24"/>
-                <w:szCs w:val="24"/>
-                <w:lang w:val="en-US" w:eastAsia="en-AE"/>
-              </w:rPr>
-              <w:t>then the system should</w:t>
-            </w:r>
-            <w:r>
-              <w:rPr>
-                <w:rFonts w:ascii="Times New Roman" w:hAnsi="Times New Roman" w:cs="Times New Roman"/>
-                <w:color w:val="EE0000"/>
-                <w:sz w:val="24"/>
-                <w:szCs w:val="24"/>
-                <w:lang w:val="en-US" w:eastAsia="en-AE"/>
-              </w:rPr>
-              <w:t xml:space="preserve"> </w:t>
-            </w:r>
-            <w:r>
-              <w:rPr>
-                <w:rFonts w:ascii="Times New Roman" w:hAnsi="Times New Roman" w:cs="Times New Roman"/>
-                <w:color w:val="EE0000"/>
-                <w:sz w:val="24"/>
-                <w:szCs w:val="24"/>
-                <w:lang w:val="en-US" w:eastAsia="en-AE"/>
-              </w:rPr>
-              <w:t xml:space="preserve">update access permissions so that the selected section becomes visible or hidden for the assigned professor. </w:t>
-            </w:r>
-          </w:p>
-        </w:tc>
-        <w:tc>
-          <w:tcPr>
-            <w:tcW w:w="1157" w:type="dxa"/>
+              <w:lastRenderedPageBreak/>
+              <w:t>High</w:t>
+            </w:r>
+          </w:p>
+        </w:tc>
+        <w:tc>
+          <w:tcPr>
+            <w:tcW w:w="1056" w:type="dxa"/>
           </w:tcPr>
           <w:p>
             <w:pPr>
@@ -9207,7 +9272,7 @@
         </w:tc>
         <w:tc>
           <w:tcPr>
-            <w:tcW w:w="2842" w:type="dxa"/>
+            <w:tcW w:w="2417" w:type="dxa"/>
           </w:tcPr>
           <w:p>
             <w:pPr>
@@ -9247,7 +9312,7 @@
         </w:tc>
         <w:tc>
           <w:tcPr>
-            <w:tcW w:w="3095" w:type="dxa"/>
+            <w:tcW w:w="2631" w:type="dxa"/>
           </w:tcPr>
           <w:p>
             <w:pPr>
@@ -9297,7 +9362,35 @@
                 <w:szCs w:val="24"/>
                 <w:lang w:val="en-US" w:eastAsia="en-AE"/>
               </w:rPr>
-              <w:t>Given an admin is on the syllabus page, when the page loads, then the admin should see progress bars displaying professors’ syllabus submission progress, organized by department.</w:t>
+              <w:t xml:space="preserve">Given an admin is on the syllabus page, when the page loads, then the admin should see progress bars displaying </w:t>
+            </w:r>
+            <w:r>
+              <w:rPr>
+                <w:rFonts w:ascii="Times New Roman" w:hAnsi="Times New Roman" w:cs="Times New Roman"/>
+                <w:sz w:val="24"/>
+                <w:szCs w:val="24"/>
+                <w:lang w:val="en-US" w:eastAsia="en-AE"/>
+              </w:rPr>
+              <w:lastRenderedPageBreak/>
+              <w:t>professors’ syllabus submission progress, organized by</w:t>
+            </w:r>
+            <w:r>
+              <w:rPr>
+                <w:rFonts w:ascii="Times New Roman" w:hAnsi="Times New Roman" w:cs="Times New Roman"/>
+                <w:sz w:val="24"/>
+                <w:szCs w:val="24"/>
+                <w:lang w:val="en-US" w:eastAsia="en-AE"/>
+              </w:rPr>
+              <w:t xml:space="preserve"> </w:t>
+            </w:r>
+            <w:r>
+              <w:rPr>
+                <w:rFonts w:ascii="Times New Roman" w:hAnsi="Times New Roman" w:cs="Times New Roman"/>
+                <w:sz w:val="24"/>
+                <w:szCs w:val="24"/>
+                <w:lang w:val="en-US" w:eastAsia="en-AE"/>
+              </w:rPr>
+              <w:t>department.</w:t>
             </w:r>
           </w:p>
           <w:p>
@@ -9331,34 +9424,31 @@
               <w:t>Given the admin is viewing the syllabus submission progress, when the admin enters a course or professor name in the search bar, then the system should filter and display only the progress bars matching the searched input.</w:t>
             </w:r>
           </w:p>
+        </w:tc>
+        <w:tc>
+          <w:tcPr>
+            <w:tcW w:w="990" w:type="dxa"/>
+          </w:tcPr>
           <w:p>
             <w:pPr>
               <w:spacing w:line="480" w:lineRule="auto"/>
               <w:rPr>
-                <w:rFonts w:ascii="Times New Roman" w:hAnsi="Times New Roman" w:cs="Times New Roman"/>
-                <w:sz w:val="24"/>
-                <w:szCs w:val="24"/>
-                <w:lang w:val="en-US" w:eastAsia="en-AE"/>
-              </w:rPr>
-            </w:pPr>
-          </w:p>
+                <w:lang w:val="en-US" w:eastAsia="en-AE"/>
+              </w:rPr>
+            </w:pPr>
+          </w:p>
+        </w:tc>
+        <w:tc>
+          <w:tcPr>
+            <w:tcW w:w="1056" w:type="dxa"/>
+          </w:tcPr>
           <w:p>
             <w:pPr>
               <w:spacing w:line="480" w:lineRule="auto"/>
               <w:rPr>
-                <w:lang w:val="en-US" w:eastAsia="en-AE"/>
-              </w:rPr>
-            </w:pPr>
-          </w:p>
-        </w:tc>
-        <w:tc>
-          <w:tcPr>
-            <w:tcW w:w="1157" w:type="dxa"/>
-          </w:tcPr>
-          <w:p>
-            <w:pPr>
-              <w:spacing w:line="480" w:lineRule="auto"/>
-              <w:rPr>
+                <w:rFonts w:ascii="Times New Roman" w:hAnsi="Times New Roman" w:cs="Times New Roman"/>
+                <w:sz w:val="24"/>
+                <w:szCs w:val="24"/>
                 <w:lang w:val="en-US" w:eastAsia="en-AE"/>
               </w:rPr>
             </w:pPr>
@@ -9404,7 +9494,7 @@
         </w:tc>
         <w:tc>
           <w:tcPr>
-            <w:tcW w:w="2842" w:type="dxa"/>
+            <w:tcW w:w="2417" w:type="dxa"/>
           </w:tcPr>
           <w:p>
             <w:pPr>
@@ -9429,7 +9519,7 @@
         </w:tc>
         <w:tc>
           <w:tcPr>
-            <w:tcW w:w="3095" w:type="dxa"/>
+            <w:tcW w:w="2631" w:type="dxa"/>
           </w:tcPr>
           <w:p>
             <w:pPr>
@@ -9448,7 +9538,17 @@
                 <w:szCs w:val="24"/>
                 <w:lang w:val="en-US" w:eastAsia="en-AE"/>
               </w:rPr>
-              <w:t>Given the admin is on the syllabus page, when the admin clicks on a professor’s name, then the system should display all syllabi submitted by that professor.</w:t>
+              <w:t xml:space="preserve">Given the admin is on the syllabus page, when the admin clicks on a professor’s name, then the system should display all syllabi </w:t>
+            </w:r>
+            <w:r>
+              <w:rPr>
+                <w:rFonts w:ascii="Times New Roman" w:hAnsi="Times New Roman" w:cs="Times New Roman"/>
+                <w:sz w:val="24"/>
+                <w:szCs w:val="24"/>
+                <w:lang w:val="en-US" w:eastAsia="en-AE"/>
+              </w:rPr>
+              <w:lastRenderedPageBreak/>
+              <w:t>submitted by that professor.</w:t>
             </w:r>
           </w:p>
           <w:p>
@@ -9510,7 +9610,38 @@
                 <w:szCs w:val="24"/>
                 <w:lang w:val="en-US" w:eastAsia="en-AE"/>
               </w:rPr>
-              <w:t xml:space="preserve">Given the admin is viewing a professor’s syllabus submissions, when the admin clicks the download button, then the system should </w:t>
+              <w:t>Given the admin is viewing a professor’s syllabus submissions, when the admin clicks the download button, then the system should download the file in PDF format.</w:t>
+            </w:r>
+          </w:p>
+          <w:p>
+            <w:pPr>
+              <w:spacing w:line="480" w:lineRule="auto"/>
+              <w:rPr>
+                <w:rFonts w:ascii="Times New Roman" w:hAnsi="Times New Roman" w:cs="Times New Roman"/>
+                <w:sz w:val="24"/>
+                <w:szCs w:val="24"/>
+                <w:lang w:val="en-US" w:eastAsia="en-AE"/>
+              </w:rPr>
+            </w:pPr>
+          </w:p>
+          <w:p>
+            <w:pPr>
+              <w:spacing w:line="480" w:lineRule="auto"/>
+              <w:rPr>
+                <w:rFonts w:ascii="Times New Roman" w:hAnsi="Times New Roman" w:cs="Times New Roman"/>
+                <w:sz w:val="24"/>
+                <w:szCs w:val="24"/>
+                <w:lang w:val="en-US" w:eastAsia="en-AE"/>
+              </w:rPr>
+            </w:pPr>
+            <w:r>
+              <w:rPr>
+                <w:rFonts w:ascii="Times New Roman" w:hAnsi="Times New Roman" w:cs="Times New Roman"/>
+                <w:sz w:val="24"/>
+                <w:szCs w:val="24"/>
+                <w:lang w:val="en-US" w:eastAsia="en-AE"/>
+              </w:rPr>
+              <w:t xml:space="preserve">Given a professor has no syllabus submissions, </w:t>
             </w:r>
             <w:r>
               <w:rPr>
@@ -9520,38 +9651,7 @@
                 <w:lang w:val="en-US" w:eastAsia="en-AE"/>
               </w:rPr>
               <w:lastRenderedPageBreak/>
-              <w:t>download the file in PDF format.</w:t>
-            </w:r>
-          </w:p>
-          <w:p>
-            <w:pPr>
-              <w:spacing w:line="480" w:lineRule="auto"/>
-              <w:rPr>
-                <w:rFonts w:ascii="Times New Roman" w:hAnsi="Times New Roman" w:cs="Times New Roman"/>
-                <w:sz w:val="24"/>
-                <w:szCs w:val="24"/>
-                <w:lang w:val="en-US" w:eastAsia="en-AE"/>
-              </w:rPr>
-            </w:pPr>
-          </w:p>
-          <w:p>
-            <w:pPr>
-              <w:spacing w:line="480" w:lineRule="auto"/>
-              <w:rPr>
-                <w:rFonts w:ascii="Times New Roman" w:hAnsi="Times New Roman" w:cs="Times New Roman"/>
-                <w:sz w:val="24"/>
-                <w:szCs w:val="24"/>
-                <w:lang w:val="en-US" w:eastAsia="en-AE"/>
-              </w:rPr>
-            </w:pPr>
-            <w:r>
-              <w:rPr>
-                <w:rFonts w:ascii="Times New Roman" w:hAnsi="Times New Roman" w:cs="Times New Roman"/>
-                <w:sz w:val="24"/>
-                <w:szCs w:val="24"/>
-                <w:lang w:val="en-US" w:eastAsia="en-AE"/>
-              </w:rPr>
-              <w:t>Given a professor has no syllabus submissions, when the admin views that professor’s record then the system should indicate that no submissions are available.</w:t>
+              <w:t>when the admin views that professor’s record then the system should indicate that no submissions are available.</w:t>
             </w:r>
           </w:p>
           <w:p>
@@ -9655,7 +9755,23 @@
         </w:tc>
         <w:tc>
           <w:tcPr>
-            <w:tcW w:w="1157" w:type="dxa"/>
+            <w:tcW w:w="990" w:type="dxa"/>
+          </w:tcPr>
+          <w:p>
+            <w:pPr>
+              <w:spacing w:line="480" w:lineRule="auto"/>
+              <w:rPr>
+                <w:rFonts w:ascii="Times New Roman" w:hAnsi="Times New Roman" w:cs="Times New Roman"/>
+                <w:sz w:val="24"/>
+                <w:szCs w:val="24"/>
+                <w:lang w:val="en-US" w:eastAsia="en-AE"/>
+              </w:rPr>
+            </w:pPr>
+          </w:p>
+        </w:tc>
+        <w:tc>
+          <w:tcPr>
+            <w:tcW w:w="1056" w:type="dxa"/>
           </w:tcPr>
           <w:p>
             <w:pPr>
@@ -9695,16 +9811,8 @@
                 <w:sz w:val="24"/>
                 <w:szCs w:val="24"/>
               </w:rPr>
-              <w:t xml:space="preserve">Syllabus Submission </w:t>
-            </w:r>
-            <w:r>
-              <w:rPr>
-                <w:rFonts w:ascii="Times New Roman" w:hAnsi="Times New Roman" w:cs="Times New Roman"/>
-                <w:sz w:val="24"/>
-                <w:szCs w:val="24"/>
-              </w:rPr>
               <w:lastRenderedPageBreak/>
-              <w:t>Reminders</w:t>
+              <w:t>Syllabus Submission Reminders</w:t>
             </w:r>
             <w:r>
               <w:rPr>
@@ -9718,7 +9826,7 @@
         </w:tc>
         <w:tc>
           <w:tcPr>
-            <w:tcW w:w="2842" w:type="dxa"/>
+            <w:tcW w:w="2417" w:type="dxa"/>
           </w:tcPr>
           <w:p>
             <w:pPr>
@@ -9737,42 +9845,89 @@
                 <w:szCs w:val="24"/>
                 <w:lang w:val="en-US" w:eastAsia="en-AE"/>
               </w:rPr>
+              <w:t xml:space="preserve">As an admin, I want the system to automatically send reminders to </w:t>
+            </w:r>
+            <w:r>
+              <w:rPr>
+                <w:rFonts w:ascii="Times New Roman" w:hAnsi="Times New Roman" w:cs="Times New Roman"/>
+                <w:sz w:val="24"/>
+                <w:szCs w:val="24"/>
+                <w:lang w:val="en-US" w:eastAsia="en-AE"/>
+              </w:rPr>
               <w:lastRenderedPageBreak/>
-              <w:t xml:space="preserve">As an admin, I want the system to automatically </w:t>
-            </w:r>
-            <w:r>
-              <w:rPr>
-                <w:rFonts w:ascii="Times New Roman" w:hAnsi="Times New Roman" w:cs="Times New Roman"/>
+              <w:t>professors with uncompleted</w:t>
+            </w:r>
+            <w:r>
+              <w:rPr>
+                <w:rFonts w:ascii="Times New Roman" w:hAnsi="Times New Roman" w:cs="Times New Roman"/>
+                <w:sz w:val="24"/>
+                <w:szCs w:val="24"/>
+                <w:lang w:val="en-US" w:eastAsia="en-AE"/>
+              </w:rPr>
+              <w:t xml:space="preserve"> syllabus </w:t>
+            </w:r>
+            <w:r>
+              <w:rPr>
+                <w:rFonts w:ascii="Times New Roman" w:hAnsi="Times New Roman" w:cs="Times New Roman"/>
+                <w:sz w:val="24"/>
+                <w:szCs w:val="24"/>
+                <w:lang w:val="en-US" w:eastAsia="en-AE"/>
+              </w:rPr>
+              <w:t xml:space="preserve"> submissions, so that I don’t have to manually follow up with them. </w:t>
+            </w:r>
+          </w:p>
+        </w:tc>
+        <w:tc>
+          <w:tcPr>
+            <w:tcW w:w="2631" w:type="dxa"/>
+          </w:tcPr>
+          <w:p>
+            <w:pPr>
+              <w:spacing w:line="480" w:lineRule="auto"/>
+              <w:rPr>
+                <w:rFonts w:ascii="Times New Roman" w:hAnsi="Times New Roman" w:cs="Times New Roman"/>
+                <w:sz w:val="24"/>
+                <w:szCs w:val="24"/>
+                <w:lang w:val="en-US" w:eastAsia="en-AE"/>
+              </w:rPr>
+            </w:pPr>
+            <w:r>
+              <w:rPr>
+                <w:rFonts w:ascii="Times New Roman" w:hAnsi="Times New Roman" w:cs="Times New Roman"/>
+                <w:color w:val="EE0000"/>
                 <w:sz w:val="24"/>
                 <w:szCs w:val="24"/>
                 <w:lang w:val="en-US" w:eastAsia="en-AE"/>
               </w:rPr>
               <w:lastRenderedPageBreak/>
-              <w:t>send reminders to professors with uncompleted</w:t>
-            </w:r>
-            <w:r>
-              <w:rPr>
-                <w:rFonts w:ascii="Times New Roman" w:hAnsi="Times New Roman" w:cs="Times New Roman"/>
-                <w:sz w:val="24"/>
-                <w:szCs w:val="24"/>
-                <w:lang w:val="en-US" w:eastAsia="en-AE"/>
-              </w:rPr>
-              <w:t xml:space="preserve"> syllabus </w:t>
-            </w:r>
-            <w:r>
-              <w:rPr>
-                <w:rFonts w:ascii="Times New Roman" w:hAnsi="Times New Roman" w:cs="Times New Roman"/>
-                <w:sz w:val="24"/>
-                <w:szCs w:val="24"/>
-                <w:lang w:val="en-US" w:eastAsia="en-AE"/>
-              </w:rPr>
-              <w:t xml:space="preserve"> submissions, so that I don’t have to manually follow up with them. </w:t>
-            </w:r>
-          </w:p>
-        </w:tc>
-        <w:tc>
-          <w:tcPr>
-            <w:tcW w:w="3095" w:type="dxa"/>
+              <w:t xml:space="preserve">Given a professor has not submitted the syllabus file, when the due date is 2 days away, </w:t>
+            </w:r>
+            <w:r>
+              <w:rPr>
+                <w:rFonts w:ascii="Times New Roman" w:hAnsi="Times New Roman" w:cs="Times New Roman"/>
+                <w:color w:val="EE0000"/>
+                <w:sz w:val="24"/>
+                <w:szCs w:val="24"/>
+                <w:lang w:val="en-US" w:eastAsia="en-AE"/>
+              </w:rPr>
+              <w:lastRenderedPageBreak/>
+              <w:t>then the system should automatically send a</w:t>
+            </w:r>
+            <w:r>
+              <w:rPr>
+                <w:rFonts w:ascii="Times New Roman" w:hAnsi="Times New Roman" w:cs="Times New Roman"/>
+                <w:color w:val="EE0000"/>
+                <w:sz w:val="24"/>
+                <w:szCs w:val="24"/>
+                <w:lang w:val="en-US" w:eastAsia="en-AE"/>
+              </w:rPr>
+              <w:t>n email reminder with section number and due date.</w:t>
+            </w:r>
+          </w:p>
+        </w:tc>
+        <w:tc>
+          <w:tcPr>
+            <w:tcW w:w="990" w:type="dxa"/>
           </w:tcPr>
           <w:p>
             <w:pPr>
@@ -9784,43 +9939,11 @@
                 <w:lang w:val="en-US" w:eastAsia="en-AE"/>
               </w:rPr>
             </w:pPr>
-            <w:r>
-              <w:rPr>
-                <w:rFonts w:ascii="Times New Roman" w:hAnsi="Times New Roman" w:cs="Times New Roman"/>
-                <w:color w:val="EE0000"/>
-                <w:sz w:val="24"/>
-                <w:szCs w:val="24"/>
-                <w:lang w:val="en-US" w:eastAsia="en-AE"/>
-              </w:rPr>
-              <w:lastRenderedPageBreak/>
-              <w:t xml:space="preserve">Given a professor has not submitted the syllabus file, </w:t>
-            </w:r>
-            <w:r>
-              <w:rPr>
-                <w:rFonts w:ascii="Times New Roman" w:hAnsi="Times New Roman" w:cs="Times New Roman"/>
-                <w:color w:val="EE0000"/>
-                <w:sz w:val="24"/>
-                <w:szCs w:val="24"/>
-                <w:lang w:val="en-US" w:eastAsia="en-AE"/>
-              </w:rPr>
-              <w:lastRenderedPageBreak/>
-              <w:t>when the due date is 2 days away, then the system should automatically send a</w:t>
-            </w:r>
-            <w:r>
-              <w:rPr>
-                <w:rFonts w:ascii="Times New Roman" w:hAnsi="Times New Roman" w:cs="Times New Roman"/>
-                <w:color w:val="EE0000"/>
-                <w:sz w:val="24"/>
-                <w:szCs w:val="24"/>
-                <w:lang w:val="en-US" w:eastAsia="en-AE"/>
-              </w:rPr>
-              <w:t>n email reminder with section number and due date.</w:t>
-            </w:r>
-          </w:p>
-        </w:tc>
-        <w:tc>
-          <w:tcPr>
-            <w:tcW w:w="1157" w:type="dxa"/>
+          </w:p>
+        </w:tc>
+        <w:tc>
+          <w:tcPr>
+            <w:tcW w:w="1056" w:type="dxa"/>
           </w:tcPr>
           <w:p>
             <w:pPr>
@@ -9866,7 +9989,7 @@
         </w:tc>
         <w:tc>
           <w:tcPr>
-            <w:tcW w:w="2842" w:type="dxa"/>
+            <w:tcW w:w="2417" w:type="dxa"/>
           </w:tcPr>
           <w:p>
             <w:pPr>
@@ -9891,7 +10014,7 @@
         </w:tc>
         <w:tc>
           <w:tcPr>
-            <w:tcW w:w="3095" w:type="dxa"/>
+            <w:tcW w:w="2631" w:type="dxa"/>
           </w:tcPr>
           <w:p>
             <w:pPr>
@@ -9912,11 +10035,76 @@
               </w:rPr>
               <w:t>Given an admin is</w:t>
             </w:r>
-          </w:p>
-        </w:tc>
-        <w:tc>
-          <w:tcPr>
-            <w:tcW w:w="1157" w:type="dxa"/>
+            <w:r>
+              <w:rPr>
+                <w:rFonts w:ascii="Times New Roman" w:hAnsi="Times New Roman" w:cs="Times New Roman"/>
+                <w:sz w:val="24"/>
+                <w:szCs w:val="24"/>
+                <w:lang w:val="en-US" w:eastAsia="en-AE"/>
+              </w:rPr>
+              <w:t xml:space="preserve"> </w:t>
+            </w:r>
+            <w:r>
+              <w:rPr>
+                <w:rFonts w:ascii="Times New Roman" w:hAnsi="Times New Roman" w:cs="Times New Roman"/>
+                <w:sz w:val="24"/>
+                <w:szCs w:val="24"/>
+                <w:lang w:val="en-US" w:eastAsia="en-AE"/>
+              </w:rPr>
+              <w:t>viewing a course page, when the page loads, then an “Add Section” control button is visible.</w:t>
+            </w:r>
+          </w:p>
+          <w:p>
+            <w:pPr>
+              <w:spacing w:line="480" w:lineRule="auto"/>
+              <w:rPr>
+                <w:rFonts w:ascii="Times New Roman" w:hAnsi="Times New Roman" w:cs="Times New Roman"/>
+                <w:sz w:val="24"/>
+                <w:szCs w:val="24"/>
+                <w:lang w:val="en-US" w:eastAsia="en-AE"/>
+              </w:rPr>
+            </w:pPr>
+          </w:p>
+          <w:p>
+            <w:pPr>
+              <w:spacing w:line="480" w:lineRule="auto"/>
+              <w:rPr>
+                <w:rFonts w:ascii="Times New Roman" w:hAnsi="Times New Roman" w:cs="Times New Roman"/>
+                <w:sz w:val="24"/>
+                <w:szCs w:val="24"/>
+                <w:lang w:val="en-US" w:eastAsia="en-AE"/>
+              </w:rPr>
+            </w:pPr>
+            <w:r>
+              <w:rPr>
+                <w:rFonts w:ascii="Times New Roman" w:hAnsi="Times New Roman" w:cs="Times New Roman"/>
+                <w:sz w:val="24"/>
+                <w:szCs w:val="24"/>
+                <w:lang w:val="en-US" w:eastAsia="en-AE"/>
+              </w:rPr>
+              <w:t>Given an admin is on the course page, when the admin clicks “Add Section”, then a create section form popup is opened.</w:t>
+            </w:r>
+          </w:p>
+        </w:tc>
+        <w:tc>
+          <w:tcPr>
+            <w:tcW w:w="990" w:type="dxa"/>
+          </w:tcPr>
+          <w:p>
+            <w:pPr>
+              <w:spacing w:line="480" w:lineRule="auto"/>
+              <w:rPr>
+                <w:rFonts w:ascii="Times New Roman" w:hAnsi="Times New Roman" w:cs="Times New Roman"/>
+                <w:sz w:val="24"/>
+                <w:szCs w:val="24"/>
+                <w:lang w:val="en-US" w:eastAsia="en-AE"/>
+              </w:rPr>
+            </w:pPr>
+          </w:p>
+        </w:tc>
+        <w:tc>
+          <w:tcPr>
+            <w:tcW w:w="1056" w:type="dxa"/>
           </w:tcPr>
           <w:p>
             <w:pPr>
@@ -9964,7 +10152,7 @@
         </w:tc>
         <w:tc>
           <w:tcPr>
-            <w:tcW w:w="2842" w:type="dxa"/>
+            <w:tcW w:w="2417" w:type="dxa"/>
           </w:tcPr>
           <w:p>
             <w:pPr>
@@ -9985,13 +10173,24 @@
                 <w:szCs w:val="24"/>
                 <w:lang w:val="en-US" w:eastAsia="en-AE"/>
               </w:rPr>
-              <w:t>As an admin, I want to view all CAR file submissions so that I can have centralized visibility and tracking of CAR files.</w:t>
-            </w:r>
-          </w:p>
-        </w:tc>
-        <w:tc>
-          <w:tcPr>
-            <w:tcW w:w="3095" w:type="dxa"/>
+              <w:t xml:space="preserve">As an admin, I want to view all CAR file submissions so that I can have centralized </w:t>
+            </w:r>
+            <w:r>
+              <w:rPr>
+                <w:rFonts w:ascii="Times New Roman" w:hAnsi="Times New Roman" w:cs="Times New Roman"/>
+                <w:color w:val="943634" w:themeColor="accent2" w:themeShade="BF"/>
+                <w:sz w:val="24"/>
+                <w:szCs w:val="24"/>
+                <w:lang w:val="en-US" w:eastAsia="en-AE"/>
+              </w:rPr>
+              <w:lastRenderedPageBreak/>
+              <w:t>visibility and tracking of CAR files.</w:t>
+            </w:r>
+          </w:p>
+        </w:tc>
+        <w:tc>
+          <w:tcPr>
+            <w:tcW w:w="2631" w:type="dxa"/>
           </w:tcPr>
           <w:p>
             <w:pPr>
@@ -10003,11 +10202,38 @@
                 <w:lang w:val="en-US" w:eastAsia="en-AE"/>
               </w:rPr>
             </w:pPr>
-          </w:p>
-        </w:tc>
-        <w:tc>
-          <w:tcPr>
-            <w:tcW w:w="1157" w:type="dxa"/>
+            <w:r>
+              <w:rPr>
+                <w:rFonts w:ascii="Times New Roman" w:hAnsi="Times New Roman" w:cs="Times New Roman"/>
+                <w:color w:val="943634" w:themeColor="accent2" w:themeShade="BF"/>
+                <w:sz w:val="24"/>
+                <w:szCs w:val="24"/>
+                <w:lang w:val="en-US" w:eastAsia="en-AE"/>
+              </w:rPr>
+              <w:lastRenderedPageBreak/>
+              <w:t>Remove this and replace with next 3? Or switch syllabus to this</w:t>
+            </w:r>
+          </w:p>
+        </w:tc>
+        <w:tc>
+          <w:tcPr>
+            <w:tcW w:w="990" w:type="dxa"/>
+          </w:tcPr>
+          <w:p>
+            <w:pPr>
+              <w:spacing w:line="480" w:lineRule="auto"/>
+              <w:rPr>
+                <w:rFonts w:ascii="Times New Roman" w:hAnsi="Times New Roman" w:cs="Times New Roman"/>
+                <w:sz w:val="24"/>
+                <w:szCs w:val="24"/>
+                <w:lang w:val="en-US" w:eastAsia="en-AE"/>
+              </w:rPr>
+            </w:pPr>
+          </w:p>
+        </w:tc>
+        <w:tc>
+          <w:tcPr>
+            <w:tcW w:w="1056" w:type="dxa"/>
           </w:tcPr>
           <w:p>
             <w:pPr>
@@ -10046,66 +10272,50 @@
                 <w:sz w:val="24"/>
                 <w:szCs w:val="24"/>
               </w:rPr>
-              <w:t>CAR File</w:t>
-            </w:r>
-            <w:r>
-              <w:rPr>
-                <w:rFonts w:ascii="Times New Roman" w:hAnsi="Times New Roman" w:cs="Times New Roman"/>
+              <w:t>CAR File Submission Tracking</w:t>
+            </w:r>
+          </w:p>
+        </w:tc>
+        <w:tc>
+          <w:tcPr>
+            <w:tcW w:w="2417" w:type="dxa"/>
+          </w:tcPr>
+          <w:p>
+            <w:pPr>
+              <w:spacing w:line="480" w:lineRule="auto"/>
+              <w:rPr>
                 <w:color w:val="31849B" w:themeColor="accent5" w:themeShade="BF"/>
-                <w:sz w:val="24"/>
-                <w:szCs w:val="24"/>
-              </w:rPr>
-              <w:t xml:space="preserve"> Submission Tracking</w:t>
-            </w:r>
-          </w:p>
-        </w:tc>
-        <w:tc>
-          <w:tcPr>
-            <w:tcW w:w="2842" w:type="dxa"/>
+                <w:lang w:val="en-US" w:eastAsia="en-AE"/>
+              </w:rPr>
+            </w:pPr>
+            <w:r>
+              <w:rPr>
+                <w:rFonts w:ascii="Times New Roman" w:hAnsi="Times New Roman" w:cs="Times New Roman"/>
+                <w:color w:val="31849B" w:themeColor="accent5" w:themeShade="BF"/>
+                <w:sz w:val="24"/>
+                <w:szCs w:val="24"/>
+                <w:lang w:val="en-US" w:eastAsia="en-AE"/>
+              </w:rPr>
+              <w:t>As an admin, I want to view progress bars for professors, so that I can easily track uncompleted CAR file submissions.</w:t>
+            </w:r>
+          </w:p>
+        </w:tc>
+        <w:tc>
+          <w:tcPr>
+            <w:tcW w:w="2631" w:type="dxa"/>
           </w:tcPr>
           <w:p>
             <w:pPr>
               <w:spacing w:line="480" w:lineRule="auto"/>
               <w:rPr>
-                <w:color w:val="31849B" w:themeColor="accent5" w:themeShade="BF"/>
-                <w:lang w:val="en-US" w:eastAsia="en-AE"/>
-              </w:rPr>
-            </w:pPr>
-            <w:r>
-              <w:rPr>
-                <w:rFonts w:ascii="Times New Roman" w:hAnsi="Times New Roman" w:cs="Times New Roman"/>
-                <w:color w:val="31849B" w:themeColor="accent5" w:themeShade="BF"/>
-                <w:sz w:val="24"/>
-                <w:szCs w:val="24"/>
-                <w:lang w:val="en-US" w:eastAsia="en-AE"/>
-              </w:rPr>
-              <w:t xml:space="preserve">As an admin, I want to view progress bars for professors, so that I can easily track uncompleted </w:t>
-            </w:r>
-            <w:r>
-              <w:rPr>
-                <w:rFonts w:ascii="Times New Roman" w:hAnsi="Times New Roman" w:cs="Times New Roman"/>
-                <w:color w:val="31849B" w:themeColor="accent5" w:themeShade="BF"/>
-                <w:sz w:val="24"/>
-                <w:szCs w:val="24"/>
-                <w:lang w:val="en-US" w:eastAsia="en-AE"/>
-              </w:rPr>
-              <w:t xml:space="preserve">CAR file </w:t>
-            </w:r>
-            <w:r>
-              <w:rPr>
-                <w:rFonts w:ascii="Times New Roman" w:hAnsi="Times New Roman" w:cs="Times New Roman"/>
-                <w:color w:val="31849B" w:themeColor="accent5" w:themeShade="BF"/>
-                <w:sz w:val="24"/>
-                <w:szCs w:val="24"/>
-                <w:lang w:val="en-US" w:eastAsia="en-AE"/>
-              </w:rPr>
-              <w:t>submissions.</w:t>
-            </w:r>
-          </w:p>
-        </w:tc>
-        <w:tc>
-          <w:tcPr>
-            <w:tcW w:w="3095" w:type="dxa"/>
+                <w:lang w:val="en-US" w:eastAsia="en-AE"/>
+              </w:rPr>
+            </w:pPr>
+          </w:p>
+        </w:tc>
+        <w:tc>
+          <w:tcPr>
+            <w:tcW w:w="990" w:type="dxa"/>
           </w:tcPr>
           <w:p>
             <w:pPr>
@@ -10118,12 +10328,15 @@
         </w:tc>
         <w:tc>
           <w:tcPr>
-            <w:tcW w:w="1157" w:type="dxa"/>
+            <w:tcW w:w="1056" w:type="dxa"/>
           </w:tcPr>
           <w:p>
             <w:pPr>
               <w:spacing w:line="480" w:lineRule="auto"/>
               <w:rPr>
+                <w:rFonts w:ascii="Times New Roman" w:hAnsi="Times New Roman" w:cs="Times New Roman"/>
+                <w:sz w:val="24"/>
+                <w:szCs w:val="24"/>
                 <w:lang w:val="en-US" w:eastAsia="en-AE"/>
               </w:rPr>
             </w:pPr>
@@ -10154,76 +10367,50 @@
                 <w:sz w:val="24"/>
                 <w:szCs w:val="24"/>
               </w:rPr>
-              <w:lastRenderedPageBreak/>
-              <w:t xml:space="preserve">Viewing </w:t>
-            </w:r>
-            <w:r>
-              <w:rPr>
-                <w:rFonts w:ascii="Times New Roman" w:hAnsi="Times New Roman" w:cs="Times New Roman"/>
+              <w:t>Viewing CAR File Submissions</w:t>
+            </w:r>
+          </w:p>
+        </w:tc>
+        <w:tc>
+          <w:tcPr>
+            <w:tcW w:w="2417" w:type="dxa"/>
+          </w:tcPr>
+          <w:p>
+            <w:pPr>
+              <w:spacing w:line="480" w:lineRule="auto"/>
+              <w:rPr>
                 <w:color w:val="31849B" w:themeColor="accent5" w:themeShade="BF"/>
-                <w:sz w:val="24"/>
-                <w:szCs w:val="24"/>
-              </w:rPr>
-              <w:t>CAR File</w:t>
-            </w:r>
+                <w:lang w:val="en-US" w:eastAsia="en-AE"/>
+              </w:rPr>
+            </w:pPr>
             <w:r>
               <w:rPr>
                 <w:rFonts w:ascii="Times New Roman" w:hAnsi="Times New Roman" w:cs="Times New Roman"/>
                 <w:color w:val="31849B" w:themeColor="accent5" w:themeShade="BF"/>
                 <w:sz w:val="24"/>
                 <w:szCs w:val="24"/>
-              </w:rPr>
-              <w:t xml:space="preserve"> Submissions</w:t>
-            </w:r>
-          </w:p>
-        </w:tc>
-        <w:tc>
-          <w:tcPr>
-            <w:tcW w:w="2842" w:type="dxa"/>
+                <w:lang w:val="en-US" w:eastAsia="en-AE"/>
+              </w:rPr>
+              <w:t>As an admin, I want to view CAR file submissions in a designated tab so that I don’t have to manually collect submissions.</w:t>
+            </w:r>
+          </w:p>
+        </w:tc>
+        <w:tc>
+          <w:tcPr>
+            <w:tcW w:w="2631" w:type="dxa"/>
           </w:tcPr>
           <w:p>
             <w:pPr>
               <w:spacing w:line="480" w:lineRule="auto"/>
               <w:rPr>
-                <w:color w:val="31849B" w:themeColor="accent5" w:themeShade="BF"/>
-                <w:lang w:val="en-US" w:eastAsia="en-AE"/>
-              </w:rPr>
-            </w:pPr>
-            <w:r>
-              <w:rPr>
-                <w:rFonts w:ascii="Times New Roman" w:hAnsi="Times New Roman" w:cs="Times New Roman"/>
-                <w:color w:val="31849B" w:themeColor="accent5" w:themeShade="BF"/>
-                <w:sz w:val="24"/>
-                <w:szCs w:val="24"/>
-                <w:lang w:val="en-US" w:eastAsia="en-AE"/>
-              </w:rPr>
-              <w:t xml:space="preserve">As an admin, I want to view </w:t>
-            </w:r>
-            <w:r>
-              <w:rPr>
-                <w:rFonts w:ascii="Times New Roman" w:hAnsi="Times New Roman" w:cs="Times New Roman"/>
-                <w:color w:val="31849B" w:themeColor="accent5" w:themeShade="BF"/>
-                <w:sz w:val="24"/>
-                <w:szCs w:val="24"/>
-                <w:lang w:val="en-US" w:eastAsia="en-AE"/>
-              </w:rPr>
-              <w:t xml:space="preserve">CAR file </w:t>
-            </w:r>
-            <w:r>
-              <w:rPr>
-                <w:rFonts w:ascii="Times New Roman" w:hAnsi="Times New Roman" w:cs="Times New Roman"/>
-                <w:color w:val="31849B" w:themeColor="accent5" w:themeShade="BF"/>
-                <w:sz w:val="24"/>
-                <w:szCs w:val="24"/>
-                <w:lang w:val="en-US" w:eastAsia="en-AE"/>
-              </w:rPr>
-              <w:t>submissions in a designated tab so that I don’t have to manually collect submissions.</w:t>
-            </w:r>
-          </w:p>
-        </w:tc>
-        <w:tc>
-          <w:tcPr>
-            <w:tcW w:w="3095" w:type="dxa"/>
+                <w:lang w:val="en-US" w:eastAsia="en-AE"/>
+              </w:rPr>
+            </w:pPr>
+          </w:p>
+        </w:tc>
+        <w:tc>
+          <w:tcPr>
+            <w:tcW w:w="990" w:type="dxa"/>
           </w:tcPr>
           <w:p>
             <w:pPr>
@@ -10236,12 +10423,15 @@
         </w:tc>
         <w:tc>
           <w:tcPr>
-            <w:tcW w:w="1157" w:type="dxa"/>
+            <w:tcW w:w="1056" w:type="dxa"/>
           </w:tcPr>
           <w:p>
             <w:pPr>
               <w:spacing w:line="480" w:lineRule="auto"/>
               <w:rPr>
+                <w:rFonts w:ascii="Times New Roman" w:hAnsi="Times New Roman" w:cs="Times New Roman"/>
+                <w:sz w:val="24"/>
+                <w:szCs w:val="24"/>
                 <w:lang w:val="en-US" w:eastAsia="en-AE"/>
               </w:rPr>
             </w:pPr>
@@ -10272,6 +10462,40 @@
                 <w:sz w:val="24"/>
                 <w:szCs w:val="24"/>
               </w:rPr>
+              <w:t>CAR Submission Reminders (Admin)</w:t>
+            </w:r>
+          </w:p>
+        </w:tc>
+        <w:tc>
+          <w:tcPr>
+            <w:tcW w:w="2417" w:type="dxa"/>
+          </w:tcPr>
+          <w:p>
+            <w:pPr>
+              <w:spacing w:line="480" w:lineRule="auto"/>
+              <w:rPr>
+                <w:color w:val="31849B" w:themeColor="accent5" w:themeShade="BF"/>
+                <w:lang w:val="en-US" w:eastAsia="en-AE"/>
+              </w:rPr>
+            </w:pPr>
+            <w:r>
+              <w:rPr>
+                <w:rFonts w:ascii="Times New Roman" w:hAnsi="Times New Roman" w:cs="Times New Roman"/>
+                <w:color w:val="31849B" w:themeColor="accent5" w:themeShade="BF"/>
+                <w:sz w:val="24"/>
+                <w:szCs w:val="24"/>
+                <w:lang w:val="en-US" w:eastAsia="en-AE"/>
+              </w:rPr>
+              <w:t xml:space="preserve">As an admin, I want the system to automatically send reminders to professors with uncompleted </w:t>
+            </w:r>
+            <w:r>
+              <w:rPr>
+                <w:rFonts w:ascii="Times New Roman" w:hAnsi="Times New Roman" w:cs="Times New Roman"/>
+                <w:color w:val="31849B" w:themeColor="accent5" w:themeShade="BF"/>
+                <w:sz w:val="24"/>
+                <w:szCs w:val="24"/>
+                <w:lang w:val="en-US" w:eastAsia="en-AE"/>
+              </w:rPr>
               <w:t xml:space="preserve">CAR </w:t>
             </w:r>
             <w:r>
@@ -10280,58 +10504,39 @@
                 <w:color w:val="31849B" w:themeColor="accent5" w:themeShade="BF"/>
                 <w:sz w:val="24"/>
                 <w:szCs w:val="24"/>
-              </w:rPr>
-              <w:t>Submission Reminders (Admin)</w:t>
-            </w:r>
-          </w:p>
-        </w:tc>
-        <w:tc>
-          <w:tcPr>
-            <w:tcW w:w="2842" w:type="dxa"/>
+                <w:lang w:val="en-US" w:eastAsia="en-AE"/>
+              </w:rPr>
+              <w:t xml:space="preserve">submissions, so that I don’t have to </w:t>
+            </w:r>
+            <w:r>
+              <w:rPr>
+                <w:rFonts w:ascii="Times New Roman" w:hAnsi="Times New Roman" w:cs="Times New Roman"/>
+                <w:color w:val="31849B" w:themeColor="accent5" w:themeShade="BF"/>
+                <w:sz w:val="24"/>
+                <w:szCs w:val="24"/>
+                <w:lang w:val="en-US" w:eastAsia="en-AE"/>
+              </w:rPr>
+              <w:lastRenderedPageBreak/>
+              <w:t>manually follow up with them.</w:t>
+            </w:r>
+          </w:p>
+        </w:tc>
+        <w:tc>
+          <w:tcPr>
+            <w:tcW w:w="2631" w:type="dxa"/>
           </w:tcPr>
           <w:p>
             <w:pPr>
               <w:spacing w:line="480" w:lineRule="auto"/>
               <w:rPr>
-                <w:color w:val="31849B" w:themeColor="accent5" w:themeShade="BF"/>
-                <w:lang w:val="en-US" w:eastAsia="en-AE"/>
-              </w:rPr>
-            </w:pPr>
-            <w:r>
-              <w:rPr>
-                <w:rFonts w:ascii="Times New Roman" w:hAnsi="Times New Roman" w:cs="Times New Roman"/>
-                <w:color w:val="31849B" w:themeColor="accent5" w:themeShade="BF"/>
-                <w:sz w:val="24"/>
-                <w:szCs w:val="24"/>
-                <w:lang w:val="en-US" w:eastAsia="en-AE"/>
-              </w:rPr>
-              <w:t xml:space="preserve">As an admin, I want the system to automatically send reminders to professors with uncompleted </w:t>
-            </w:r>
-            <w:r>
-              <w:rPr>
-                <w:rFonts w:ascii="Times New Roman" w:hAnsi="Times New Roman" w:cs="Times New Roman"/>
-                <w:color w:val="31849B" w:themeColor="accent5" w:themeShade="BF"/>
-                <w:sz w:val="24"/>
-                <w:szCs w:val="24"/>
-                <w:lang w:val="en-US" w:eastAsia="en-AE"/>
-              </w:rPr>
-              <w:t xml:space="preserve">CAR </w:t>
-            </w:r>
-            <w:r>
-              <w:rPr>
-                <w:rFonts w:ascii="Times New Roman" w:hAnsi="Times New Roman" w:cs="Times New Roman"/>
-                <w:color w:val="31849B" w:themeColor="accent5" w:themeShade="BF"/>
-                <w:sz w:val="24"/>
-                <w:szCs w:val="24"/>
-                <w:lang w:val="en-US" w:eastAsia="en-AE"/>
-              </w:rPr>
-              <w:t>submissions, so that I don’t have to manually follow up with them.</w:t>
-            </w:r>
-          </w:p>
-        </w:tc>
-        <w:tc>
-          <w:tcPr>
-            <w:tcW w:w="3095" w:type="dxa"/>
+                <w:lang w:val="en-US" w:eastAsia="en-AE"/>
+              </w:rPr>
+            </w:pPr>
+          </w:p>
+        </w:tc>
+        <w:tc>
+          <w:tcPr>
+            <w:tcW w:w="990" w:type="dxa"/>
           </w:tcPr>
           <w:p>
             <w:pPr>
@@ -10344,12 +10549,15 @@
         </w:tc>
         <w:tc>
           <w:tcPr>
-            <w:tcW w:w="1157" w:type="dxa"/>
+            <w:tcW w:w="1056" w:type="dxa"/>
           </w:tcPr>
           <w:p>
             <w:pPr>
               <w:spacing w:line="480" w:lineRule="auto"/>
               <w:rPr>
+                <w:rFonts w:ascii="Times New Roman" w:hAnsi="Times New Roman" w:cs="Times New Roman"/>
+                <w:sz w:val="24"/>
+                <w:szCs w:val="24"/>
                 <w:lang w:val="en-US" w:eastAsia="en-AE"/>
               </w:rPr>
             </w:pPr>
@@ -10389,7 +10597,7 @@
         </w:tc>
         <w:tc>
           <w:tcPr>
-            <w:tcW w:w="2842" w:type="dxa"/>
+            <w:tcW w:w="2417" w:type="dxa"/>
           </w:tcPr>
           <w:p>
             <w:pPr>
@@ -10416,7 +10624,7 @@
         </w:tc>
         <w:tc>
           <w:tcPr>
-            <w:tcW w:w="3095" w:type="dxa"/>
+            <w:tcW w:w="2631" w:type="dxa"/>
           </w:tcPr>
           <w:p>
             <w:pPr>
@@ -10445,7 +10653,7 @@
                 <w:szCs w:val="24"/>
                 <w:lang w:val="en-US" w:eastAsia="en-AE"/>
               </w:rPr>
-              <w:t>Should this also follow same logic as syllabus and CAR files?) (tracking progress bars, reminders, et</w:t>
+              <w:t>Should this also follow same logic as syllabus and CAR files?) (tracking progress bars, reminders, etc.)</w:t>
             </w:r>
             <w:r>
               <w:rPr>
@@ -10455,23 +10663,29 @@
                 <w:szCs w:val="24"/>
                 <w:lang w:val="en-US" w:eastAsia="en-AE"/>
               </w:rPr>
-              <w:t>c.</w:t>
-            </w:r>
-            <w:r>
-              <w:rPr>
-                <w:rFonts w:ascii="Times New Roman" w:hAnsi="Times New Roman" w:cs="Times New Roman"/>
-                <w:color w:val="EE0000"/>
-                <w:sz w:val="24"/>
-                <w:szCs w:val="24"/>
-                <w:lang w:val="en-US" w:eastAsia="en-AE"/>
-              </w:rPr>
-              <w:t>)</w:t>
-            </w:r>
-          </w:p>
-        </w:tc>
-        <w:tc>
-          <w:tcPr>
-            <w:tcW w:w="1157" w:type="dxa"/>
+              <w:t xml:space="preserve"> if yes then also 3 user stories? </w:t>
+            </w:r>
+          </w:p>
+        </w:tc>
+        <w:tc>
+          <w:tcPr>
+            <w:tcW w:w="990" w:type="dxa"/>
+          </w:tcPr>
+          <w:p>
+            <w:pPr>
+              <w:spacing w:line="480" w:lineRule="auto"/>
+              <w:rPr>
+                <w:rFonts w:ascii="Times New Roman" w:hAnsi="Times New Roman" w:cs="Times New Roman"/>
+                <w:sz w:val="24"/>
+                <w:szCs w:val="24"/>
+                <w:lang w:val="en-US" w:eastAsia="en-AE"/>
+              </w:rPr>
+            </w:pPr>
+          </w:p>
+        </w:tc>
+        <w:tc>
+          <w:tcPr>
+            <w:tcW w:w="1056" w:type="dxa"/>
           </w:tcPr>
           <w:p>
             <w:pPr>
@@ -10519,7 +10733,7 @@
         </w:tc>
         <w:tc>
           <w:tcPr>
-            <w:tcW w:w="2842" w:type="dxa"/>
+            <w:tcW w:w="2417" w:type="dxa"/>
           </w:tcPr>
           <w:p>
             <w:pPr>
@@ -10540,7 +10754,7 @@
                 <w:szCs w:val="24"/>
                 <w:lang w:val="en-US" w:eastAsia="en-AE"/>
               </w:rPr>
-              <w:t xml:space="preserve">As an admin, I want to maintain an updated list of available exam rooms with </w:t>
+              <w:t>As an admin, I want to maintain an updated list of available exam rooms with capacities and time slots so that</w:t>
             </w:r>
             <w:r>
               <w:rPr>
@@ -10550,8 +10764,7 @@
                 <w:szCs w:val="24"/>
                 <w:lang w:val="en-US" w:eastAsia="en-AE"/>
               </w:rPr>
-              <w:lastRenderedPageBreak/>
-              <w:t>capacities and time slots so that</w:t>
+              <w:t>…</w:t>
             </w:r>
           </w:p>
           <w:p>
@@ -10573,9 +10786,8 @@
                 <w:szCs w:val="24"/>
                 <w:lang w:val="en-US" w:eastAsia="en-AE"/>
               </w:rPr>
-              <w:t xml:space="preserve">DOES admin usually do this? If </w:t>
-            </w:r>
-            <w:proofErr w:type="gramStart"/>
+              <w:t>DOES admin usually do this? If no</w:t>
+            </w:r>
             <w:r>
               <w:rPr>
                 <w:rFonts w:ascii="Times New Roman" w:hAnsi="Times New Roman" w:cs="Times New Roman"/>
@@ -10584,9 +10796,8 @@
                 <w:szCs w:val="24"/>
                 <w:lang w:val="en-US" w:eastAsia="en-AE"/>
               </w:rPr>
-              <w:t>no</w:t>
-            </w:r>
-            <w:proofErr w:type="gramEnd"/>
+              <w:t>t</w:t>
+            </w:r>
             <w:r>
               <w:rPr>
                 <w:rFonts w:ascii="Times New Roman" w:hAnsi="Times New Roman" w:cs="Times New Roman"/>
@@ -10601,7 +10812,7 @@
         </w:tc>
         <w:tc>
           <w:tcPr>
-            <w:tcW w:w="3095" w:type="dxa"/>
+            <w:tcW w:w="2631" w:type="dxa"/>
           </w:tcPr>
           <w:p>
             <w:pPr>
@@ -10614,12 +10825,28 @@
         </w:tc>
         <w:tc>
           <w:tcPr>
-            <w:tcW w:w="1157" w:type="dxa"/>
+            <w:tcW w:w="990" w:type="dxa"/>
           </w:tcPr>
           <w:p>
             <w:pPr>
               <w:spacing w:line="480" w:lineRule="auto"/>
               <w:rPr>
+                <w:lang w:val="en-US" w:eastAsia="en-AE"/>
+              </w:rPr>
+            </w:pPr>
+          </w:p>
+        </w:tc>
+        <w:tc>
+          <w:tcPr>
+            <w:tcW w:w="1056" w:type="dxa"/>
+          </w:tcPr>
+          <w:p>
+            <w:pPr>
+              <w:spacing w:line="480" w:lineRule="auto"/>
+              <w:rPr>
+                <w:rFonts w:ascii="Times New Roman" w:hAnsi="Times New Roman" w:cs="Times New Roman"/>
+                <w:sz w:val="24"/>
+                <w:szCs w:val="24"/>
                 <w:lang w:val="en-US" w:eastAsia="en-AE"/>
               </w:rPr>
             </w:pPr>
@@ -10646,7 +10873,7 @@
         </w:tc>
         <w:tc>
           <w:tcPr>
-            <w:tcW w:w="2842" w:type="dxa"/>
+            <w:tcW w:w="2417" w:type="dxa"/>
           </w:tcPr>
           <w:p>
             <w:pPr>
@@ -10663,7 +10890,7 @@
         </w:tc>
         <w:tc>
           <w:tcPr>
-            <w:tcW w:w="3095" w:type="dxa"/>
+            <w:tcW w:w="2631" w:type="dxa"/>
           </w:tcPr>
           <w:p>
             <w:pPr>
@@ -10679,7 +10906,23 @@
         </w:tc>
         <w:tc>
           <w:tcPr>
-            <w:tcW w:w="1157" w:type="dxa"/>
+            <w:tcW w:w="990" w:type="dxa"/>
+          </w:tcPr>
+          <w:p>
+            <w:pPr>
+              <w:spacing w:line="480" w:lineRule="auto"/>
+              <w:rPr>
+                <w:rFonts w:ascii="Times New Roman" w:hAnsi="Times New Roman" w:cs="Times New Roman"/>
+                <w:sz w:val="24"/>
+                <w:szCs w:val="24"/>
+                <w:lang w:val="en-US" w:eastAsia="en-AE"/>
+              </w:rPr>
+            </w:pPr>
+          </w:p>
+        </w:tc>
+        <w:tc>
+          <w:tcPr>
+            <w:tcW w:w="1056" w:type="dxa"/>
           </w:tcPr>
           <w:p>
             <w:pPr>
@@ -10727,7 +10970,7 @@
         </w:tc>
         <w:tc>
           <w:tcPr>
-            <w:tcW w:w="2842" w:type="dxa"/>
+            <w:tcW w:w="2417" w:type="dxa"/>
           </w:tcPr>
           <w:p>
             <w:pPr>
@@ -10748,13 +10991,24 @@
                 <w:szCs w:val="24"/>
                 <w:lang w:val="en-US" w:eastAsia="en-AE"/>
               </w:rPr>
-              <w:t xml:space="preserve">As a professor, I want to have CAR files generated automatically so that I can reduce manual effort and streamline the reporting process. </w:t>
-            </w:r>
-          </w:p>
-        </w:tc>
-        <w:tc>
-          <w:tcPr>
-            <w:tcW w:w="3095" w:type="dxa"/>
+              <w:t xml:space="preserve">As a professor, I want to have CAR files </w:t>
+            </w:r>
+            <w:r>
+              <w:rPr>
+                <w:rFonts w:ascii="Times New Roman" w:hAnsi="Times New Roman" w:cs="Times New Roman"/>
+                <w:color w:val="000000" w:themeColor="text1"/>
+                <w:sz w:val="24"/>
+                <w:szCs w:val="24"/>
+                <w:lang w:val="en-US" w:eastAsia="en-AE"/>
+              </w:rPr>
+              <w:lastRenderedPageBreak/>
+              <w:t xml:space="preserve">generated automatically so that I can reduce manual effort and streamline the reporting process. </w:t>
+            </w:r>
+          </w:p>
+        </w:tc>
+        <w:tc>
+          <w:tcPr>
+            <w:tcW w:w="2631" w:type="dxa"/>
           </w:tcPr>
           <w:p>
             <w:pPr>
@@ -10766,11 +11020,173 @@
                 <w:lang w:val="en-US" w:eastAsia="en-AE"/>
               </w:rPr>
             </w:pPr>
-          </w:p>
-        </w:tc>
-        <w:tc>
-          <w:tcPr>
-            <w:tcW w:w="1157" w:type="dxa"/>
+            <w:r>
+              <w:rPr>
+                <w:rFonts w:ascii="Times New Roman" w:hAnsi="Times New Roman" w:cs="Times New Roman"/>
+                <w:sz w:val="24"/>
+                <w:szCs w:val="24"/>
+                <w:lang w:val="en-US" w:eastAsia="en-AE"/>
+              </w:rPr>
+              <w:lastRenderedPageBreak/>
+              <w:t xml:space="preserve">Given a professor is on a course overview page, </w:t>
+            </w:r>
+            <w:r>
+              <w:rPr>
+                <w:rFonts w:ascii="Times New Roman" w:hAnsi="Times New Roman" w:cs="Times New Roman"/>
+                <w:sz w:val="24"/>
+                <w:szCs w:val="24"/>
+                <w:lang w:val="en-US" w:eastAsia="en-AE"/>
+              </w:rPr>
+              <w:lastRenderedPageBreak/>
+              <w:t>when they toggle the sidebar menu, they should see a “CAR Report” option listed.</w:t>
+            </w:r>
+          </w:p>
+          <w:p>
+            <w:pPr>
+              <w:spacing w:line="480" w:lineRule="auto"/>
+              <w:rPr>
+                <w:rFonts w:ascii="Times New Roman" w:hAnsi="Times New Roman" w:cs="Times New Roman"/>
+                <w:sz w:val="24"/>
+                <w:szCs w:val="24"/>
+                <w:lang w:val="en-US" w:eastAsia="en-AE"/>
+              </w:rPr>
+            </w:pPr>
+          </w:p>
+          <w:p>
+            <w:pPr>
+              <w:spacing w:line="480" w:lineRule="auto"/>
+              <w:rPr>
+                <w:rFonts w:ascii="Times New Roman" w:hAnsi="Times New Roman" w:cs="Times New Roman"/>
+                <w:sz w:val="24"/>
+                <w:szCs w:val="24"/>
+                <w:lang w:val="en-US" w:eastAsia="en-AE"/>
+              </w:rPr>
+            </w:pPr>
+            <w:r>
+              <w:rPr>
+                <w:rFonts w:ascii="Times New Roman" w:hAnsi="Times New Roman" w:cs="Times New Roman"/>
+                <w:sz w:val="24"/>
+                <w:szCs w:val="24"/>
+                <w:lang w:val="en-US" w:eastAsia="en-AE"/>
+              </w:rPr>
+              <w:t>Given a professor is on a course overview page, when they click on the “CAR Report” option from the sidebar, then they should be redirected to the CAR page for that specific course section.</w:t>
+            </w:r>
+          </w:p>
+          <w:p>
+            <w:pPr>
+              <w:spacing w:line="480" w:lineRule="auto"/>
+              <w:rPr>
+                <w:rFonts w:ascii="Times New Roman" w:hAnsi="Times New Roman" w:cs="Times New Roman"/>
+                <w:sz w:val="24"/>
+                <w:szCs w:val="24"/>
+                <w:lang w:val="en-US" w:eastAsia="en-AE"/>
+              </w:rPr>
+            </w:pPr>
+          </w:p>
+          <w:p>
+            <w:pPr>
+              <w:spacing w:line="480" w:lineRule="auto"/>
+              <w:rPr>
+                <w:rFonts w:ascii="Times New Roman" w:hAnsi="Times New Roman" w:cs="Times New Roman"/>
+                <w:color w:val="EE0000"/>
+                <w:sz w:val="24"/>
+                <w:szCs w:val="24"/>
+                <w:lang w:val="en-US" w:eastAsia="en-AE"/>
+              </w:rPr>
+            </w:pPr>
+            <w:r>
+              <w:rPr>
+                <w:rFonts w:ascii="Times New Roman" w:hAnsi="Times New Roman" w:cs="Times New Roman"/>
+                <w:sz w:val="24"/>
+                <w:szCs w:val="24"/>
+                <w:lang w:val="en-US" w:eastAsia="en-AE"/>
+              </w:rPr>
+              <w:t xml:space="preserve">Given a professor is on the CAR page, when the page loads, then </w:t>
+            </w:r>
+            <w:r>
+              <w:rPr>
+                <w:rFonts w:ascii="Times New Roman" w:hAnsi="Times New Roman" w:cs="Times New Roman"/>
+                <w:sz w:val="24"/>
+                <w:szCs w:val="24"/>
+                <w:lang w:val="en-US" w:eastAsia="en-AE"/>
+              </w:rPr>
+              <w:t>a preview of the CAR report should be visible and automatically filled with existing course data (e.g. CLO Mapping,</w:t>
+            </w:r>
+            <w:r>
+              <w:rPr>
+                <w:rFonts w:ascii="Times New Roman" w:hAnsi="Times New Roman" w:cs="Times New Roman"/>
+                <w:color w:val="EE0000"/>
+                <w:sz w:val="24"/>
+                <w:szCs w:val="24"/>
+                <w:lang w:val="en-US" w:eastAsia="en-AE"/>
+              </w:rPr>
+              <w:t xml:space="preserve"> ??</w:t>
+            </w:r>
+            <w:r>
+              <w:rPr>
+                <w:rFonts w:ascii="Times New Roman" w:hAnsi="Times New Roman" w:cs="Times New Roman"/>
+                <w:color w:val="EE0000"/>
+                <w:sz w:val="24"/>
+                <w:szCs w:val="24"/>
+                <w:lang w:val="en-US" w:eastAsia="en-AE"/>
+              </w:rPr>
+              <w:t>)</w:t>
+            </w:r>
+          </w:p>
+          <w:p>
+            <w:pPr>
+              <w:spacing w:line="480" w:lineRule="auto"/>
+              <w:rPr>
+                <w:rFonts w:ascii="Times New Roman" w:hAnsi="Times New Roman" w:cs="Times New Roman"/>
+                <w:color w:val="EE0000"/>
+                <w:sz w:val="24"/>
+                <w:szCs w:val="24"/>
+                <w:lang w:val="en-US" w:eastAsia="en-AE"/>
+              </w:rPr>
+            </w:pPr>
+            <w:r>
+              <w:rPr>
+                <w:rFonts w:ascii="Times New Roman" w:hAnsi="Times New Roman" w:cs="Times New Roman"/>
+                <w:color w:val="EE0000"/>
+                <w:sz w:val="24"/>
+                <w:szCs w:val="24"/>
+                <w:lang w:val="en-US" w:eastAsia="en-AE"/>
+              </w:rPr>
+              <w:lastRenderedPageBreak/>
+              <w:t>Should this be always available or do we add also available date?</w:t>
+            </w:r>
+          </w:p>
+          <w:p>
+            <w:pPr>
+              <w:spacing w:line="480" w:lineRule="auto"/>
+              <w:rPr>
+                <w:rFonts w:ascii="Times New Roman" w:hAnsi="Times New Roman" w:cs="Times New Roman"/>
+                <w:sz w:val="24"/>
+                <w:szCs w:val="24"/>
+                <w:lang w:val="en-US" w:eastAsia="en-AE"/>
+              </w:rPr>
+            </w:pPr>
+          </w:p>
+        </w:tc>
+        <w:tc>
+          <w:tcPr>
+            <w:tcW w:w="990" w:type="dxa"/>
+          </w:tcPr>
+          <w:p>
+            <w:pPr>
+              <w:spacing w:line="480" w:lineRule="auto"/>
+              <w:rPr>
+                <w:rFonts w:ascii="Times New Roman" w:hAnsi="Times New Roman" w:cs="Times New Roman"/>
+                <w:sz w:val="24"/>
+                <w:szCs w:val="24"/>
+                <w:lang w:val="en-US" w:eastAsia="en-AE"/>
+              </w:rPr>
+            </w:pPr>
+          </w:p>
+        </w:tc>
+        <w:tc>
+          <w:tcPr>
+            <w:tcW w:w="1056" w:type="dxa"/>
           </w:tcPr>
           <w:p>
             <w:pPr>
@@ -10812,13 +11228,14 @@
                 <w:sz w:val="24"/>
                 <w:szCs w:val="24"/>
               </w:rPr>
+              <w:lastRenderedPageBreak/>
               <w:t>Peer Review Evaluation (Reviewer)</w:t>
             </w:r>
           </w:p>
         </w:tc>
         <w:tc>
           <w:tcPr>
-            <w:tcW w:w="2842" w:type="dxa"/>
+            <w:tcW w:w="2417" w:type="dxa"/>
           </w:tcPr>
           <w:p>
             <w:pPr>
@@ -10849,7 +11266,7 @@
                 <w:szCs w:val="24"/>
                 <w:lang w:val="en-US" w:eastAsia="en-AE"/>
               </w:rPr>
-              <w:t>reviewer</w:t>
+              <w:t xml:space="preserve">reviewer, I </w:t>
             </w:r>
             <w:r>
               <w:rPr>
@@ -10859,23 +11276,13 @@
                 <w:szCs w:val="24"/>
                 <w:lang w:val="en-US" w:eastAsia="en-AE"/>
               </w:rPr>
-              <w:t xml:space="preserve">, I </w:t>
-            </w:r>
-            <w:r>
-              <w:rPr>
-                <w:rFonts w:ascii="Times New Roman" w:hAnsi="Times New Roman" w:cs="Times New Roman"/>
-                <w:color w:val="000000" w:themeColor="text1"/>
-                <w:sz w:val="24"/>
-                <w:szCs w:val="24"/>
-                <w:lang w:val="en-US" w:eastAsia="en-AE"/>
-              </w:rPr>
               <w:t>want to complete my peer-review evaluations through a guided workflow so that I can provide constructive feedback without coordination delays.</w:t>
             </w:r>
           </w:p>
         </w:tc>
         <w:tc>
           <w:tcPr>
-            <w:tcW w:w="3095" w:type="dxa"/>
+            <w:tcW w:w="2631" w:type="dxa"/>
           </w:tcPr>
           <w:p>
             <w:pPr>
@@ -10887,11 +11294,56 @@
                 <w:lang w:val="en-US" w:eastAsia="en-AE"/>
               </w:rPr>
             </w:pPr>
-          </w:p>
-        </w:tc>
-        <w:tc>
-          <w:tcPr>
-            <w:tcW w:w="1157" w:type="dxa"/>
+            <w:r>
+              <w:rPr>
+                <w:rFonts w:ascii="Times New Roman" w:hAnsi="Times New Roman" w:cs="Times New Roman"/>
+                <w:sz w:val="24"/>
+                <w:szCs w:val="24"/>
+                <w:lang w:val="en-US" w:eastAsia="en-AE"/>
+              </w:rPr>
+              <w:t xml:space="preserve">For reviewer this isn’t related to </w:t>
+            </w:r>
+            <w:proofErr w:type="gramStart"/>
+            <w:r>
+              <w:rPr>
+                <w:rFonts w:ascii="Times New Roman" w:hAnsi="Times New Roman" w:cs="Times New Roman"/>
+                <w:sz w:val="24"/>
+                <w:szCs w:val="24"/>
+                <w:lang w:val="en-US" w:eastAsia="en-AE"/>
+              </w:rPr>
+              <w:t>course</w:t>
+            </w:r>
+            <w:proofErr w:type="gramEnd"/>
+            <w:r>
+              <w:rPr>
+                <w:rFonts w:ascii="Times New Roman" w:hAnsi="Times New Roman" w:cs="Times New Roman"/>
+                <w:sz w:val="24"/>
+                <w:szCs w:val="24"/>
+                <w:lang w:val="en-US" w:eastAsia="en-AE"/>
+              </w:rPr>
+              <w:t xml:space="preserve"> and we don’t have sidebar menu next in homepage, </w:t>
+            </w:r>
+          </w:p>
+        </w:tc>
+        <w:tc>
+          <w:tcPr>
+            <w:tcW w:w="990" w:type="dxa"/>
+          </w:tcPr>
+          <w:p>
+            <w:pPr>
+              <w:spacing w:line="480" w:lineRule="auto"/>
+              <w:rPr>
+                <w:rFonts w:ascii="Times New Roman" w:hAnsi="Times New Roman" w:cs="Times New Roman"/>
+                <w:sz w:val="24"/>
+                <w:szCs w:val="24"/>
+                <w:lang w:val="en-US" w:eastAsia="en-AE"/>
+              </w:rPr>
+            </w:pPr>
+          </w:p>
+        </w:tc>
+        <w:tc>
+          <w:tcPr>
+            <w:tcW w:w="1056" w:type="dxa"/>
           </w:tcPr>
           <w:p>
             <w:pPr>
@@ -10939,7 +11391,7 @@
         </w:tc>
         <w:tc>
           <w:tcPr>
-            <w:tcW w:w="2842" w:type="dxa"/>
+            <w:tcW w:w="2417" w:type="dxa"/>
           </w:tcPr>
           <w:p>
             <w:pPr>
@@ -10980,24 +11432,13 @@
                 <w:szCs w:val="24"/>
                 <w:lang w:val="en-US" w:eastAsia="en-AE"/>
               </w:rPr>
-              <w:t xml:space="preserve">I want to access my peer-review feedback and reflect on received feedback and </w:t>
-            </w:r>
-            <w:r>
-              <w:rPr>
-                <w:rFonts w:ascii="Times New Roman" w:hAnsi="Times New Roman" w:cs="Times New Roman"/>
-                <w:color w:val="000000" w:themeColor="text1"/>
-                <w:sz w:val="24"/>
-                <w:szCs w:val="24"/>
-                <w:lang w:val="en-US" w:eastAsia="en-AE"/>
-              </w:rPr>
-              <w:lastRenderedPageBreak/>
-              <w:t>provide unbiased responses without time constraints.</w:t>
-            </w:r>
-          </w:p>
-        </w:tc>
-        <w:tc>
-          <w:tcPr>
-            <w:tcW w:w="3095" w:type="dxa"/>
+              <w:t>I want to access my peer-review feedback and reflect on received feedback and provide unbiased responses without time constraints.</w:t>
+            </w:r>
+          </w:p>
+        </w:tc>
+        <w:tc>
+          <w:tcPr>
+            <w:tcW w:w="2631" w:type="dxa"/>
           </w:tcPr>
           <w:p>
             <w:pPr>
@@ -11013,7 +11454,23 @@
         </w:tc>
         <w:tc>
           <w:tcPr>
-            <w:tcW w:w="1157" w:type="dxa"/>
+            <w:tcW w:w="990" w:type="dxa"/>
+          </w:tcPr>
+          <w:p>
+            <w:pPr>
+              <w:spacing w:line="480" w:lineRule="auto"/>
+              <w:rPr>
+                <w:rFonts w:ascii="Times New Roman" w:hAnsi="Times New Roman" w:cs="Times New Roman"/>
+                <w:sz w:val="24"/>
+                <w:szCs w:val="24"/>
+                <w:lang w:val="en-US" w:eastAsia="en-AE"/>
+              </w:rPr>
+            </w:pPr>
+          </w:p>
+        </w:tc>
+        <w:tc>
+          <w:tcPr>
+            <w:tcW w:w="1056" w:type="dxa"/>
           </w:tcPr>
           <w:p>
             <w:pPr>
@@ -11061,7 +11518,7 @@
         </w:tc>
         <w:tc>
           <w:tcPr>
-            <w:tcW w:w="2842" w:type="dxa"/>
+            <w:tcW w:w="2417" w:type="dxa"/>
           </w:tcPr>
           <w:p>
             <w:pPr>
@@ -11102,13 +11559,24 @@
                 <w:szCs w:val="24"/>
                 <w:lang w:val="en-US" w:eastAsia="en-AE"/>
               </w:rPr>
-              <w:t xml:space="preserve"> I want to view and update my personal information such as office hours and contact details on my dashboard so that I can keep my profile accurate and up to date.</w:t>
-            </w:r>
-          </w:p>
-        </w:tc>
-        <w:tc>
-          <w:tcPr>
-            <w:tcW w:w="3095" w:type="dxa"/>
+              <w:t xml:space="preserve"> I want to view and update my personal information </w:t>
+            </w:r>
+            <w:r>
+              <w:rPr>
+                <w:rFonts w:ascii="Times New Roman" w:hAnsi="Times New Roman" w:cs="Times New Roman"/>
+                <w:color w:val="000000" w:themeColor="text1"/>
+                <w:sz w:val="24"/>
+                <w:szCs w:val="24"/>
+                <w:lang w:val="en-US" w:eastAsia="en-AE"/>
+              </w:rPr>
+              <w:lastRenderedPageBreak/>
+              <w:t>such as office hours and contact details on my dashboard so that I can keep my profile accurate and up to date.</w:t>
+            </w:r>
+          </w:p>
+        </w:tc>
+        <w:tc>
+          <w:tcPr>
+            <w:tcW w:w="2631" w:type="dxa"/>
           </w:tcPr>
           <w:p>
             <w:pPr>
@@ -11124,7 +11592,23 @@
         </w:tc>
         <w:tc>
           <w:tcPr>
-            <w:tcW w:w="1157" w:type="dxa"/>
+            <w:tcW w:w="990" w:type="dxa"/>
+          </w:tcPr>
+          <w:p>
+            <w:pPr>
+              <w:spacing w:line="480" w:lineRule="auto"/>
+              <w:rPr>
+                <w:rFonts w:ascii="Times New Roman" w:hAnsi="Times New Roman" w:cs="Times New Roman"/>
+                <w:sz w:val="24"/>
+                <w:szCs w:val="24"/>
+                <w:lang w:val="en-US" w:eastAsia="en-AE"/>
+              </w:rPr>
+            </w:pPr>
+          </w:p>
+        </w:tc>
+        <w:tc>
+          <w:tcPr>
+            <w:tcW w:w="1056" w:type="dxa"/>
           </w:tcPr>
           <w:p>
             <w:pPr>
@@ -11172,7 +11656,7 @@
         </w:tc>
         <w:tc>
           <w:tcPr>
-            <w:tcW w:w="2842" w:type="dxa"/>
+            <w:tcW w:w="2417" w:type="dxa"/>
           </w:tcPr>
           <w:p>
             <w:pPr>
@@ -11199,7 +11683,7 @@
         </w:tc>
         <w:tc>
           <w:tcPr>
-            <w:tcW w:w="3095" w:type="dxa"/>
+            <w:tcW w:w="2631" w:type="dxa"/>
           </w:tcPr>
           <w:p>
             <w:pPr>
@@ -11215,7 +11699,23 @@
         </w:tc>
         <w:tc>
           <w:tcPr>
-            <w:tcW w:w="1157" w:type="dxa"/>
+            <w:tcW w:w="990" w:type="dxa"/>
+          </w:tcPr>
+          <w:p>
+            <w:pPr>
+              <w:spacing w:line="480" w:lineRule="auto"/>
+              <w:rPr>
+                <w:rFonts w:ascii="Times New Roman" w:hAnsi="Times New Roman" w:cs="Times New Roman"/>
+                <w:sz w:val="24"/>
+                <w:szCs w:val="24"/>
+                <w:lang w:val="en-US" w:eastAsia="en-AE"/>
+              </w:rPr>
+            </w:pPr>
+          </w:p>
+        </w:tc>
+        <w:tc>
+          <w:tcPr>
+            <w:tcW w:w="1056" w:type="dxa"/>
           </w:tcPr>
           <w:p>
             <w:pPr>
@@ -11263,7 +11763,7 @@
         </w:tc>
         <w:tc>
           <w:tcPr>
-            <w:tcW w:w="2842" w:type="dxa"/>
+            <w:tcW w:w="2417" w:type="dxa"/>
           </w:tcPr>
           <w:p>
             <w:pPr>
@@ -11284,7 +11784,7 @@
                 <w:szCs w:val="24"/>
                 <w:lang w:val="en-US" w:eastAsia="en-AE"/>
               </w:rPr>
-              <w:t xml:space="preserve">As a professor, I want to assign exam rooms and distribute students automatically so that I exam scheduling is </w:t>
+              <w:t xml:space="preserve">As a professor, I want to assign exam rooms and distribute students automatically so that I exam scheduling is organized, accurate </w:t>
             </w:r>
             <w:r>
               <w:rPr>
@@ -11295,7 +11795,7 @@
                 <w:lang w:val="en-US" w:eastAsia="en-AE"/>
               </w:rPr>
               <w:lastRenderedPageBreak/>
-              <w:t>organized, accurate and less time-consuming.</w:t>
+              <w:t>and less time-consuming.</w:t>
             </w:r>
           </w:p>
           <w:p>
@@ -11335,7 +11835,7 @@
         </w:tc>
         <w:tc>
           <w:tcPr>
-            <w:tcW w:w="3095" w:type="dxa"/>
+            <w:tcW w:w="2631" w:type="dxa"/>
           </w:tcPr>
           <w:p>
             <w:pPr>
@@ -11351,7 +11851,23 @@
         </w:tc>
         <w:tc>
           <w:tcPr>
-            <w:tcW w:w="1157" w:type="dxa"/>
+            <w:tcW w:w="990" w:type="dxa"/>
+          </w:tcPr>
+          <w:p>
+            <w:pPr>
+              <w:spacing w:line="480" w:lineRule="auto"/>
+              <w:rPr>
+                <w:rFonts w:ascii="Times New Roman" w:hAnsi="Times New Roman" w:cs="Times New Roman"/>
+                <w:sz w:val="24"/>
+                <w:szCs w:val="24"/>
+                <w:lang w:val="en-US" w:eastAsia="en-AE"/>
+              </w:rPr>
+            </w:pPr>
+          </w:p>
+        </w:tc>
+        <w:tc>
+          <w:tcPr>
+            <w:tcW w:w="1056" w:type="dxa"/>
           </w:tcPr>
           <w:p>
             <w:pPr>
@@ -11399,7 +11915,7 @@
         </w:tc>
         <w:tc>
           <w:tcPr>
-            <w:tcW w:w="2842" w:type="dxa"/>
+            <w:tcW w:w="2417" w:type="dxa"/>
           </w:tcPr>
           <w:p>
             <w:pPr>
@@ -11426,7 +11942,7 @@
         </w:tc>
         <w:tc>
           <w:tcPr>
-            <w:tcW w:w="3095" w:type="dxa"/>
+            <w:tcW w:w="2631" w:type="dxa"/>
           </w:tcPr>
           <w:p>
             <w:pPr>
@@ -11439,12 +11955,28 @@
         </w:tc>
         <w:tc>
           <w:tcPr>
-            <w:tcW w:w="1157" w:type="dxa"/>
+            <w:tcW w:w="990" w:type="dxa"/>
           </w:tcPr>
           <w:p>
             <w:pPr>
               <w:spacing w:line="480" w:lineRule="auto"/>
               <w:rPr>
+                <w:lang w:val="en-US" w:eastAsia="en-AE"/>
+              </w:rPr>
+            </w:pPr>
+          </w:p>
+        </w:tc>
+        <w:tc>
+          <w:tcPr>
+            <w:tcW w:w="1056" w:type="dxa"/>
+          </w:tcPr>
+          <w:p>
+            <w:pPr>
+              <w:spacing w:line="480" w:lineRule="auto"/>
+              <w:rPr>
+                <w:rFonts w:ascii="Times New Roman" w:hAnsi="Times New Roman" w:cs="Times New Roman"/>
+                <w:sz w:val="24"/>
+                <w:szCs w:val="24"/>
                 <w:lang w:val="en-US" w:eastAsia="en-AE"/>
               </w:rPr>
             </w:pPr>
@@ -11484,7 +12016,7 @@
         </w:tc>
         <w:tc>
           <w:tcPr>
-            <w:tcW w:w="2842" w:type="dxa"/>
+            <w:tcW w:w="2417" w:type="dxa"/>
           </w:tcPr>
           <w:p>
             <w:pPr>
@@ -11505,13 +12037,24 @@
                 <w:szCs w:val="24"/>
                 <w:lang w:val="en-US" w:eastAsia="en-AE"/>
               </w:rPr>
-              <w:t>As a professor, I want to access and print a report showing students assigned exam rooms so that I can easily verify allocations and assist with on-site coordination during exams.</w:t>
-            </w:r>
-          </w:p>
-        </w:tc>
-        <w:tc>
-          <w:tcPr>
-            <w:tcW w:w="3095" w:type="dxa"/>
+              <w:t xml:space="preserve">As a professor, I want to access and print a report showing students assigned exam rooms so that I can easily verify allocations and assist with on-site </w:t>
+            </w:r>
+            <w:r>
+              <w:rPr>
+                <w:rFonts w:ascii="Times New Roman" w:hAnsi="Times New Roman" w:cs="Times New Roman"/>
+                <w:color w:val="000000" w:themeColor="text1"/>
+                <w:sz w:val="24"/>
+                <w:szCs w:val="24"/>
+                <w:lang w:val="en-US" w:eastAsia="en-AE"/>
+              </w:rPr>
+              <w:lastRenderedPageBreak/>
+              <w:t>coordination during exams.</w:t>
+            </w:r>
+          </w:p>
+        </w:tc>
+        <w:tc>
+          <w:tcPr>
+            <w:tcW w:w="2631" w:type="dxa"/>
           </w:tcPr>
           <w:p>
             <w:pPr>
@@ -11524,12 +12067,28 @@
         </w:tc>
         <w:tc>
           <w:tcPr>
-            <w:tcW w:w="1157" w:type="dxa"/>
+            <w:tcW w:w="990" w:type="dxa"/>
           </w:tcPr>
           <w:p>
             <w:pPr>
               <w:spacing w:line="480" w:lineRule="auto"/>
               <w:rPr>
+                <w:lang w:val="en-US" w:eastAsia="en-AE"/>
+              </w:rPr>
+            </w:pPr>
+          </w:p>
+        </w:tc>
+        <w:tc>
+          <w:tcPr>
+            <w:tcW w:w="1056" w:type="dxa"/>
+          </w:tcPr>
+          <w:p>
+            <w:pPr>
+              <w:spacing w:line="480" w:lineRule="auto"/>
+              <w:rPr>
+                <w:rFonts w:ascii="Times New Roman" w:hAnsi="Times New Roman" w:cs="Times New Roman"/>
+                <w:sz w:val="24"/>
+                <w:szCs w:val="24"/>
                 <w:lang w:val="en-US" w:eastAsia="en-AE"/>
               </w:rPr>
             </w:pPr>
@@ -11569,7 +12128,7 @@
         </w:tc>
         <w:tc>
           <w:tcPr>
-            <w:tcW w:w="2842" w:type="dxa"/>
+            <w:tcW w:w="2417" w:type="dxa"/>
           </w:tcPr>
           <w:p>
             <w:pPr>
@@ -11590,24 +12149,13 @@
                 <w:szCs w:val="24"/>
                 <w:lang w:val="en-US" w:eastAsia="en-AE"/>
               </w:rPr>
-              <w:t xml:space="preserve">As a professor, I want assessment rubrics to be </w:t>
-            </w:r>
-            <w:r>
-              <w:rPr>
-                <w:rFonts w:ascii="Times New Roman" w:hAnsi="Times New Roman" w:cs="Times New Roman"/>
-                <w:color w:val="000000" w:themeColor="text1"/>
-                <w:sz w:val="24"/>
-                <w:szCs w:val="24"/>
-                <w:lang w:val="en-US" w:eastAsia="en-AE"/>
-              </w:rPr>
-              <w:lastRenderedPageBreak/>
-              <w:t>generated automatically based on defined criteria so that I can ensure consistent evaluation standards and reduce preparation effort.</w:t>
-            </w:r>
-          </w:p>
-        </w:tc>
-        <w:tc>
-          <w:tcPr>
-            <w:tcW w:w="3095" w:type="dxa"/>
+              <w:t>As a professor, I want assessment rubrics to be generated automatically based on defined criteria so that I can ensure consistent evaluation standards and reduce preparation effort.</w:t>
+            </w:r>
+          </w:p>
+        </w:tc>
+        <w:tc>
+          <w:tcPr>
+            <w:tcW w:w="2631" w:type="dxa"/>
           </w:tcPr>
           <w:p>
             <w:pPr>
@@ -11620,12 +12168,28 @@
         </w:tc>
         <w:tc>
           <w:tcPr>
-            <w:tcW w:w="1157" w:type="dxa"/>
+            <w:tcW w:w="990" w:type="dxa"/>
           </w:tcPr>
           <w:p>
             <w:pPr>
               <w:spacing w:line="480" w:lineRule="auto"/>
               <w:rPr>
+                <w:lang w:val="en-US" w:eastAsia="en-AE"/>
+              </w:rPr>
+            </w:pPr>
+          </w:p>
+        </w:tc>
+        <w:tc>
+          <w:tcPr>
+            <w:tcW w:w="1056" w:type="dxa"/>
+          </w:tcPr>
+          <w:p>
+            <w:pPr>
+              <w:spacing w:line="480" w:lineRule="auto"/>
+              <w:rPr>
+                <w:rFonts w:ascii="Times New Roman" w:hAnsi="Times New Roman" w:cs="Times New Roman"/>
+                <w:sz w:val="24"/>
+                <w:szCs w:val="24"/>
                 <w:lang w:val="en-US" w:eastAsia="en-AE"/>
               </w:rPr>
             </w:pPr>
@@ -11665,7 +12229,7 @@
         </w:tc>
         <w:tc>
           <w:tcPr>
-            <w:tcW w:w="2842" w:type="dxa"/>
+            <w:tcW w:w="2417" w:type="dxa"/>
           </w:tcPr>
           <w:p>
             <w:pPr>
@@ -11692,7 +12256,7 @@
         </w:tc>
         <w:tc>
           <w:tcPr>
-            <w:tcW w:w="3095" w:type="dxa"/>
+            <w:tcW w:w="2631" w:type="dxa"/>
           </w:tcPr>
           <w:p>
             <w:pPr>
@@ -11705,12 +12269,28 @@
         </w:tc>
         <w:tc>
           <w:tcPr>
-            <w:tcW w:w="1157" w:type="dxa"/>
+            <w:tcW w:w="990" w:type="dxa"/>
           </w:tcPr>
           <w:p>
             <w:pPr>
               <w:spacing w:line="480" w:lineRule="auto"/>
               <w:rPr>
+                <w:lang w:val="en-US" w:eastAsia="en-AE"/>
+              </w:rPr>
+            </w:pPr>
+          </w:p>
+        </w:tc>
+        <w:tc>
+          <w:tcPr>
+            <w:tcW w:w="1056" w:type="dxa"/>
+          </w:tcPr>
+          <w:p>
+            <w:pPr>
+              <w:spacing w:line="480" w:lineRule="auto"/>
+              <w:rPr>
+                <w:rFonts w:ascii="Times New Roman" w:hAnsi="Times New Roman" w:cs="Times New Roman"/>
+                <w:sz w:val="24"/>
+                <w:szCs w:val="24"/>
                 <w:lang w:val="en-US" w:eastAsia="en-AE"/>
               </w:rPr>
             </w:pPr>
@@ -11744,13 +12324,14 @@
                 <w:sz w:val="24"/>
                 <w:szCs w:val="24"/>
               </w:rPr>
+              <w:lastRenderedPageBreak/>
               <w:t>Grade Coloring</w:t>
             </w:r>
           </w:p>
         </w:tc>
         <w:tc>
           <w:tcPr>
-            <w:tcW w:w="2842" w:type="dxa"/>
+            <w:tcW w:w="2417" w:type="dxa"/>
           </w:tcPr>
           <w:p>
             <w:pPr>
@@ -11771,24 +12352,13 @@
                 <w:szCs w:val="24"/>
                 <w:lang w:val="en-US" w:eastAsia="en-AE"/>
               </w:rPr>
-              <w:t xml:space="preserve">As a professor, I want grades in the gradebook to be automatically color-coded highlighting top, average and bottom performers per assessment so that I can quickly identify performance </w:t>
-            </w:r>
-            <w:r>
-              <w:rPr>
-                <w:rFonts w:ascii="Times New Roman" w:hAnsi="Times New Roman" w:cs="Times New Roman"/>
-                <w:color w:val="000000" w:themeColor="text1"/>
-                <w:sz w:val="24"/>
-                <w:szCs w:val="24"/>
-                <w:lang w:val="en-US" w:eastAsia="en-AE"/>
-              </w:rPr>
-              <w:lastRenderedPageBreak/>
-              <w:t>trends without manual review.</w:t>
-            </w:r>
-          </w:p>
-        </w:tc>
-        <w:tc>
-          <w:tcPr>
-            <w:tcW w:w="3095" w:type="dxa"/>
+              <w:t>As a professor, I want grades in the gradebook to be automatically color-coded highlighting top, average and bottom performers per assessment so that I can quickly identify performance trends without manual review.</w:t>
+            </w:r>
+          </w:p>
+        </w:tc>
+        <w:tc>
+          <w:tcPr>
+            <w:tcW w:w="2631" w:type="dxa"/>
           </w:tcPr>
           <w:p>
             <w:pPr>
@@ -11801,12 +12371,28 @@
         </w:tc>
         <w:tc>
           <w:tcPr>
-            <w:tcW w:w="1157" w:type="dxa"/>
+            <w:tcW w:w="990" w:type="dxa"/>
           </w:tcPr>
           <w:p>
             <w:pPr>
               <w:spacing w:line="480" w:lineRule="auto"/>
               <w:rPr>
+                <w:lang w:val="en-US" w:eastAsia="en-AE"/>
+              </w:rPr>
+            </w:pPr>
+          </w:p>
+        </w:tc>
+        <w:tc>
+          <w:tcPr>
+            <w:tcW w:w="1056" w:type="dxa"/>
+          </w:tcPr>
+          <w:p>
+            <w:pPr>
+              <w:spacing w:line="480" w:lineRule="auto"/>
+              <w:rPr>
+                <w:rFonts w:ascii="Times New Roman" w:hAnsi="Times New Roman" w:cs="Times New Roman"/>
+                <w:sz w:val="24"/>
+                <w:szCs w:val="24"/>
                 <w:lang w:val="en-US" w:eastAsia="en-AE"/>
               </w:rPr>
             </w:pPr>
@@ -11846,7 +12432,7 @@
         </w:tc>
         <w:tc>
           <w:tcPr>
-            <w:tcW w:w="2842" w:type="dxa"/>
+            <w:tcW w:w="2417" w:type="dxa"/>
           </w:tcPr>
           <w:p>
             <w:pPr>
@@ -11871,7 +12457,7 @@
         </w:tc>
         <w:tc>
           <w:tcPr>
-            <w:tcW w:w="3095" w:type="dxa"/>
+            <w:tcW w:w="2631" w:type="dxa"/>
           </w:tcPr>
           <w:p>
             <w:pPr>
@@ -11884,12 +12470,28 @@
         </w:tc>
         <w:tc>
           <w:tcPr>
-            <w:tcW w:w="1157" w:type="dxa"/>
+            <w:tcW w:w="990" w:type="dxa"/>
           </w:tcPr>
           <w:p>
             <w:pPr>
               <w:spacing w:line="480" w:lineRule="auto"/>
               <w:rPr>
+                <w:lang w:val="en-US" w:eastAsia="en-AE"/>
+              </w:rPr>
+            </w:pPr>
+          </w:p>
+        </w:tc>
+        <w:tc>
+          <w:tcPr>
+            <w:tcW w:w="1056" w:type="dxa"/>
+          </w:tcPr>
+          <w:p>
+            <w:pPr>
+              <w:spacing w:line="480" w:lineRule="auto"/>
+              <w:rPr>
+                <w:rFonts w:ascii="Times New Roman" w:hAnsi="Times New Roman" w:cs="Times New Roman"/>
+                <w:sz w:val="24"/>
+                <w:szCs w:val="24"/>
                 <w:lang w:val="en-US" w:eastAsia="en-AE"/>
               </w:rPr>
             </w:pPr>
@@ -11933,6 +12535,7 @@
       </w:pPr>
       <w:bookmarkStart w:id="39" w:name="_Toc211075423"/>
       <w:r>
+        <w:lastRenderedPageBreak/>
         <w:t>C</w:t>
       </w:r>
       <w:r>
@@ -12098,7 +12701,6 @@
         <w:rPr>
           <w:color w:val="000000"/>
         </w:rPr>
-        <w:lastRenderedPageBreak/>
         <w:t>The system must support cross-course collaboration by displaying professors teaching the same course and enabling communication.</w:t>
       </w:r>
     </w:p>
@@ -12267,6 +12869,7 @@
         <w:rPr>
           <w:color w:val="000000"/>
         </w:rPr>
+        <w:lastRenderedPageBreak/>
         <w:t>The system must allow admins to initiate the peer-review process, assign reviewers, and set deadlines.</w:t>
       </w:r>
     </w:p>
@@ -12369,7 +12972,6 @@
         <w:rPr>
           <w:color w:val="000000"/>
         </w:rPr>
-        <w:lastRenderedPageBreak/>
         <w:t>Given that academic data is sensitive, when users log in or perform actions, the system must ensure session management and security to protect confidentiality.</w:t>
       </w:r>
     </w:p>
@@ -12513,6 +13115,7 @@
               <w:rPr>
                 <w:color w:val="000000"/>
               </w:rPr>
+              <w:lastRenderedPageBreak/>
               <w:t>Milestone</w:t>
             </w:r>
           </w:p>
@@ -12810,7 +13413,6 @@
               <w:spacing w:before="0" w:beforeAutospacing="0" w:after="0" w:afterAutospacing="0" w:line="480" w:lineRule="auto"/>
             </w:pPr>
             <w:r>
-              <w:lastRenderedPageBreak/>
               <w:t>Admin Dashboard and User Profile</w:t>
             </w:r>
           </w:p>
@@ -12938,7 +13540,11 @@
               <w:spacing w:before="0" w:beforeAutospacing="0" w:after="0" w:afterAutospacing="0" w:line="480" w:lineRule="auto"/>
             </w:pPr>
             <w:r>
-              <w:t>Finalize syllabus generation using database data. Implement a submit functionality so that when professors complete and submit their syllabus, the status updates in the admin dashboard for tracking.</w:t>
+              <w:t xml:space="preserve">Finalize syllabus generation using database data. Implement a submit functionality so that when professors complete and submit their syllabus, </w:t>
+            </w:r>
+            <w:r>
+              <w:lastRenderedPageBreak/>
+              <w:t>the status updates in the admin dashboard for tracking.</w:t>
             </w:r>
           </w:p>
         </w:tc>
@@ -12959,7 +13565,12 @@
               <w:spacing w:before="0" w:beforeAutospacing="0" w:after="0" w:afterAutospacing="0" w:line="480" w:lineRule="auto"/>
             </w:pPr>
             <w:r>
-              <w:t>Working syllabus generation and submission workflow; submission status reflected in admin dashboard.</w:t>
+              <w:lastRenderedPageBreak/>
+              <w:t xml:space="preserve">Working syllabus generation and submission workflow; submission status </w:t>
+            </w:r>
+            <w:r>
+              <w:lastRenderedPageBreak/>
+              <w:t>reflected in admin dashboard.</w:t>
             </w:r>
           </w:p>
         </w:tc>
@@ -12983,6 +13594,7 @@
               <w:rPr>
                 <w:color w:val="000000"/>
               </w:rPr>
+              <w:lastRenderedPageBreak/>
               <w:t>13–15</w:t>
             </w:r>
           </w:p>
@@ -13122,11 +13734,7 @@
               <w:spacing w:before="0" w:beforeAutospacing="0" w:after="0" w:afterAutospacing="0" w:line="480" w:lineRule="auto"/>
             </w:pPr>
             <w:r>
-              <w:t xml:space="preserve">Develop peer-review workflow where admins initiate and track reviews </w:t>
-            </w:r>
-            <w:r>
-              <w:lastRenderedPageBreak/>
-              <w:t>while professors complete and respond to evaluations.</w:t>
+              <w:t>Develop peer-review workflow where admins initiate and track reviews while professors complete and respond to evaluations.</w:t>
             </w:r>
           </w:p>
         </w:tc>
@@ -13147,7 +13755,6 @@
               <w:spacing w:before="0" w:beforeAutospacing="0" w:after="0" w:afterAutospacing="0" w:line="480" w:lineRule="auto"/>
             </w:pPr>
             <w:r>
-              <w:lastRenderedPageBreak/>
               <w:t>Functional peer-review workflow with admin initiation and tracking.</w:t>
             </w:r>
           </w:p>
@@ -13383,6 +13990,7 @@
               <w:rPr>
                 <w:color w:val="000000"/>
               </w:rPr>
+              <w:lastRenderedPageBreak/>
               <w:t>Final Documentation and Presentation</w:t>
             </w:r>
           </w:p>
@@ -13925,6 +14533,7 @@
                 <w:sz w:val="24"/>
                 <w:szCs w:val="24"/>
               </w:rPr>
+              <w:lastRenderedPageBreak/>
               <w:t>Ibraheem Mustafa</w:t>
             </w:r>
           </w:p>
@@ -14379,7 +14988,6 @@
                     <w:noProof/>
                     <w:lang w:val="en-US"/>
                   </w:rPr>
-                  <w:lastRenderedPageBreak/>
                   <w:t xml:space="preserve">[4] </w:t>
                 </w:r>
               </w:p>
@@ -15159,7 +15767,7 @@
         <v:path o:extrusionok="f" gradientshapeok="t" o:connecttype="rect"/>
         <o:lock v:ext="edit" aspectratio="t"/>
       </v:shapetype>
-      <v:shape id="_x0000_i1150" type="#_x0000_t75" style="width:9.8pt;height:9.8pt;visibility:visible" o:bullet="t">
+      <v:shape id="_x0000_i1116" type="#_x0000_t75" style="width:9.8pt;height:9.8pt;visibility:visible" o:bullet="t">
         <v:imagedata r:id="rId1" o:title=""/>
         <o:lock v:ext="edit" aspectratio="f"/>
       </v:shape>
@@ -15167,7 +15775,7 @@
   </w:numPicBullet>
   <w:numPicBullet w:numPicBulletId="1">
     <w:pict>
-      <v:shape id="_x0000_i1151" type="#_x0000_t75" style="width:9.8pt;height:9.8pt;visibility:visible" o:bullet="t">
+      <v:shape id="_x0000_i1117" type="#_x0000_t75" style="width:9.8pt;height:9.8pt;visibility:visible" o:bullet="t">
         <v:imagedata r:id="rId2" o:title=""/>
         <o:lock v:ext="edit" aspectratio="f"/>
       </v:shape>
@@ -19168,6 +19776,12 @@
 </file>
 
 <file path=customXml/item1.xml><?xml version="1.0" encoding="utf-8"?>
+<go:gDocsCustomXmlDataStorage xmlns:go="http://customooxmlschemas.google.com/" xmlns:r="http://schemas.openxmlformats.org/officeDocument/2006/relationships" uri="GoogleDocsCustomDataVersion2">
+  <go:docsCustomData xmlns:go="http://customooxmlschemas.google.com/" roundtripDataSignature="AMtx7mjGU0mcIu7lhmtJSuGf2KyPZE54FA==">CgMxLjAyCGguZ2pkZ3hzOAByITFCNEVjZVUtTG9EaGh0RlBtNDVENEIwMDhZVHlad280Ug==</go:docsCustomData>
+</go:gDocsCustomXmlDataStorage>
+</file>
+
+<file path=customXml/item2.xml><?xml version="1.0" encoding="utf-8"?>
 <b:Sources xmlns:b="http://schemas.openxmlformats.org/officeDocument/2006/bibliography" xmlns="http://schemas.openxmlformats.org/officeDocument/2006/bibliography" SelectedStyle="/IEEE2006OfficeOnline.xsl" StyleName="IEEE" Version="2006">
   <b:Source>
     <b:Tag>Her22</b:Tag>
@@ -19466,25 +20080,19 @@
 </b:Sources>
 </file>
 
-<file path=customXml/item2.xml><?xml version="1.0" encoding="utf-8"?>
-<go:gDocsCustomXmlDataStorage xmlns:go="http://customooxmlschemas.google.com/" xmlns:r="http://schemas.openxmlformats.org/officeDocument/2006/relationships" uri="GoogleDocsCustomDataVersion2">
-  <go:docsCustomData xmlns:go="http://customooxmlschemas.google.com/" roundtripDataSignature="AMtx7mjGU0mcIu7lhmtJSuGf2KyPZE54FA==">CgMxLjAyCGguZ2pkZ3hzOAByITFCNEVjZVUtTG9EaGh0RlBtNDVENEIwMDhZVHlad280Ug==</go:docsCustomData>
-</go:gDocsCustomXmlDataStorage>
-</file>
-
 <file path=customXml/itemProps1.xml><?xml version="1.0" encoding="utf-8"?>
-<ds:datastoreItem xmlns:ds="http://schemas.openxmlformats.org/officeDocument/2006/customXml" ds:itemID="{4C5207BE-80B3-B046-9708-4C1FC0D49DDD}">
-  <ds:schemaRefs>
-    <ds:schemaRef ds:uri="http://schemas.openxmlformats.org/officeDocument/2006/bibliography"/>
-  </ds:schemaRefs>
-</ds:datastoreItem>
-</file>
-
-<file path=customXml/itemProps2.xml><?xml version="1.0" encoding="utf-8"?>
 <ds:datastoreItem xmlns:ds="http://schemas.openxmlformats.org/officeDocument/2006/customXml" ds:itemID="{11111111-1234-1234-1234-123412341234}">
   <ds:schemaRefs>
     <ds:schemaRef ds:uri="http://customooxmlschemas.google.com/"/>
     <ds:schemaRef ds:uri="http://schemas.openxmlformats.org/officeDocument/2006/relationships"/>
   </ds:schemaRefs>
 </ds:datastoreItem>
+</file>
+
+<file path=customXml/itemProps2.xml><?xml version="1.0" encoding="utf-8"?>
+<ds:datastoreItem xmlns:ds="http://schemas.openxmlformats.org/officeDocument/2006/customXml" ds:itemID="{4C5207BE-80B3-B046-9708-4C1FC0D49DDD}">
+  <ds:schemaRefs>
+    <ds:schemaRef ds:uri="http://schemas.openxmlformats.org/officeDocument/2006/bibliography"/>
+  </ds:schemaRefs>
+</ds:datastoreItem>
 </file>
</xml_diff>